<commit_message>
adding ACR, AKS code and screenshots
</commit_message>
<xml_diff>
--- a/screenshots.docx
+++ b/screenshots.docx
@@ -217,9 +217,2857 @@
           </wp:inline>
         </w:drawing>
       </w:r>
+    </w:p>
+    <w:p/>
+    <w:p>
+      <w:r>
+        <w:drawing>
+          <wp:inline distT="0" distB="0" distL="0" distR="0" wp14:anchorId="1229F6BD" wp14:editId="511BB387">
+            <wp:extent cx="5731510" cy="3009265"/>
+            <wp:effectExtent l="0" t="0" r="2540" b="635"/>
+            <wp:docPr id="7" name="Picture 7"/>
+            <wp:cNvGraphicFramePr>
+              <a:graphicFrameLocks xmlns:a="http://schemas.openxmlformats.org/drawingml/2006/main" noChangeAspect="1"/>
+            </wp:cNvGraphicFramePr>
+            <a:graphic xmlns:a="http://schemas.openxmlformats.org/drawingml/2006/main">
+              <a:graphicData uri="http://schemas.openxmlformats.org/drawingml/2006/picture">
+                <pic:pic xmlns:pic="http://schemas.openxmlformats.org/drawingml/2006/picture">
+                  <pic:nvPicPr>
+                    <pic:cNvPr id="1" name=""/>
+                    <pic:cNvPicPr/>
+                  </pic:nvPicPr>
+                  <pic:blipFill>
+                    <a:blip r:embed="rId9"/>
+                    <a:stretch>
+                      <a:fillRect/>
+                    </a:stretch>
+                  </pic:blipFill>
+                  <pic:spPr>
+                    <a:xfrm>
+                      <a:off x="0" y="0"/>
+                      <a:ext cx="5731510" cy="3009265"/>
+                    </a:xfrm>
+                    <a:prstGeom prst="rect">
+                      <a:avLst/>
+                    </a:prstGeom>
+                  </pic:spPr>
+                </pic:pic>
+              </a:graphicData>
+            </a:graphic>
+          </wp:inline>
+        </w:drawing>
+      </w:r>
+    </w:p>
+    <w:p/>
+    <w:p>
+      <w:pPr>
+        <w:shd w:val="clear" w:color="auto" w:fill="282C34"/>
+        <w:spacing w:after="0" w:line="285" w:lineRule="atLeast"/>
+        <w:rPr>
+          <w:rFonts w:ascii="Consolas" w:eastAsia="Times New Roman" w:hAnsi="Consolas" w:cs="Times New Roman"/>
+          <w:color w:val="BBBBBB"/>
+          <w:sz w:val="21"/>
+          <w:szCs w:val="21"/>
+          <w:lang w:eastAsia="en-IN"/>
+        </w:rPr>
+      </w:pPr>
+      <w:r>
+        <w:rPr>
+          <w:rFonts w:ascii="Consolas" w:eastAsia="Times New Roman" w:hAnsi="Consolas" w:cs="Times New Roman"/>
+          <w:color w:val="BBBBBB"/>
+          <w:sz w:val="21"/>
+          <w:szCs w:val="21"/>
+          <w:lang w:eastAsia="en-IN"/>
+        </w:rPr>
+        <w:t xml:space="preserve">- </w:t>
+      </w:r>
+      <w:r>
+        <w:rPr>
+          <w:rFonts w:ascii="Consolas" w:eastAsia="Times New Roman" w:hAnsi="Consolas" w:cs="Times New Roman"/>
+          <w:color w:val="E06C75"/>
+          <w:sz w:val="21"/>
+          <w:szCs w:val="21"/>
+          <w:lang w:eastAsia="en-IN"/>
+        </w:rPr>
+        <w:t>name</w:t>
+      </w:r>
+      <w:r>
+        <w:rPr>
+          <w:rFonts w:ascii="Consolas" w:eastAsia="Times New Roman" w:hAnsi="Consolas" w:cs="Times New Roman"/>
+          <w:color w:val="ABB2BF"/>
+          <w:sz w:val="21"/>
+          <w:szCs w:val="21"/>
+          <w:lang w:eastAsia="en-IN"/>
+        </w:rPr>
+        <w:t>:</w:t>
+      </w:r>
+      <w:r>
+        <w:rPr>
+          <w:rFonts w:ascii="Consolas" w:eastAsia="Times New Roman" w:hAnsi="Consolas" w:cs="Times New Roman"/>
+          <w:color w:val="BBBBBB"/>
+          <w:sz w:val="21"/>
+          <w:szCs w:val="21"/>
+          <w:lang w:eastAsia="en-IN"/>
+        </w:rPr>
+        <w:t xml:space="preserve"> </w:t>
+      </w:r>
+      <w:r>
+        <w:rPr>
+          <w:rFonts w:ascii="Consolas" w:eastAsia="Times New Roman" w:hAnsi="Consolas" w:cs="Times New Roman"/>
+          <w:color w:val="E5C07B"/>
+          <w:sz w:val="21"/>
+          <w:szCs w:val="21"/>
+          <w:lang w:eastAsia="en-IN"/>
+        </w:rPr>
+        <w:t>New AKS Cluster</w:t>
+      </w:r>
+    </w:p>
+    <w:p>
+      <w:pPr>
+        <w:shd w:val="clear" w:color="auto" w:fill="282C34"/>
+        <w:spacing w:after="0" w:line="285" w:lineRule="atLeast"/>
+        <w:rPr>
+          <w:rFonts w:ascii="Consolas" w:eastAsia="Times New Roman" w:hAnsi="Consolas" w:cs="Times New Roman"/>
+          <w:color w:val="BBBBBB"/>
+          <w:sz w:val="21"/>
+          <w:szCs w:val="21"/>
+          <w:lang w:eastAsia="en-IN"/>
+        </w:rPr>
+      </w:pPr>
+      <w:r>
+        <w:rPr>
+          <w:rFonts w:ascii="Consolas" w:eastAsia="Times New Roman" w:hAnsi="Consolas" w:cs="Times New Roman"/>
+          <w:color w:val="BBBBBB"/>
+          <w:sz w:val="21"/>
+          <w:szCs w:val="21"/>
+          <w:lang w:eastAsia="en-IN"/>
+        </w:rPr>
+        <w:t xml:space="preserve">  </w:t>
+      </w:r>
+      <w:r>
+        <w:rPr>
+          <w:rFonts w:ascii="Consolas" w:eastAsia="Times New Roman" w:hAnsi="Consolas" w:cs="Times New Roman"/>
+          <w:color w:val="E06C75"/>
+          <w:sz w:val="21"/>
+          <w:szCs w:val="21"/>
+          <w:lang w:eastAsia="en-IN"/>
+        </w:rPr>
+        <w:t>hosts</w:t>
+      </w:r>
+      <w:r>
+        <w:rPr>
+          <w:rFonts w:ascii="Consolas" w:eastAsia="Times New Roman" w:hAnsi="Consolas" w:cs="Times New Roman"/>
+          <w:color w:val="ABB2BF"/>
+          <w:sz w:val="21"/>
+          <w:szCs w:val="21"/>
+          <w:lang w:eastAsia="en-IN"/>
+        </w:rPr>
+        <w:t>:</w:t>
+      </w:r>
+      <w:r>
+        <w:rPr>
+          <w:rFonts w:ascii="Consolas" w:eastAsia="Times New Roman" w:hAnsi="Consolas" w:cs="Times New Roman"/>
+          <w:color w:val="BBBBBB"/>
+          <w:sz w:val="21"/>
+          <w:szCs w:val="21"/>
+          <w:lang w:eastAsia="en-IN"/>
+        </w:rPr>
+        <w:t xml:space="preserve"> </w:t>
+      </w:r>
+      <w:r>
+        <w:rPr>
+          <w:rFonts w:ascii="Consolas" w:eastAsia="Times New Roman" w:hAnsi="Consolas" w:cs="Times New Roman"/>
+          <w:color w:val="E5C07B"/>
+          <w:sz w:val="21"/>
+          <w:szCs w:val="21"/>
+          <w:lang w:eastAsia="en-IN"/>
+        </w:rPr>
+        <w:t>localhost</w:t>
+      </w:r>
+    </w:p>
+    <w:p>
+      <w:pPr>
+        <w:shd w:val="clear" w:color="auto" w:fill="282C34"/>
+        <w:spacing w:after="0" w:line="285" w:lineRule="atLeast"/>
+        <w:rPr>
+          <w:rFonts w:ascii="Consolas" w:eastAsia="Times New Roman" w:hAnsi="Consolas" w:cs="Times New Roman"/>
+          <w:color w:val="BBBBBB"/>
+          <w:sz w:val="21"/>
+          <w:szCs w:val="21"/>
+          <w:lang w:eastAsia="en-IN"/>
+        </w:rPr>
+      </w:pPr>
+      <w:r>
+        <w:rPr>
+          <w:rFonts w:ascii="Consolas" w:eastAsia="Times New Roman" w:hAnsi="Consolas" w:cs="Times New Roman"/>
+          <w:color w:val="BBBBBB"/>
+          <w:sz w:val="21"/>
+          <w:szCs w:val="21"/>
+          <w:lang w:eastAsia="en-IN"/>
+        </w:rPr>
+        <w:t xml:space="preserve">  </w:t>
+      </w:r>
+      <w:r>
+        <w:rPr>
+          <w:rFonts w:ascii="Consolas" w:eastAsia="Times New Roman" w:hAnsi="Consolas" w:cs="Times New Roman"/>
+          <w:color w:val="E06C75"/>
+          <w:sz w:val="21"/>
+          <w:szCs w:val="21"/>
+          <w:lang w:eastAsia="en-IN"/>
+        </w:rPr>
+        <w:t>connection</w:t>
+      </w:r>
+      <w:r>
+        <w:rPr>
+          <w:rFonts w:ascii="Consolas" w:eastAsia="Times New Roman" w:hAnsi="Consolas" w:cs="Times New Roman"/>
+          <w:color w:val="ABB2BF"/>
+          <w:sz w:val="21"/>
+          <w:szCs w:val="21"/>
+          <w:lang w:eastAsia="en-IN"/>
+        </w:rPr>
+        <w:t>:</w:t>
+      </w:r>
+      <w:r>
+        <w:rPr>
+          <w:rFonts w:ascii="Consolas" w:eastAsia="Times New Roman" w:hAnsi="Consolas" w:cs="Times New Roman"/>
+          <w:color w:val="BBBBBB"/>
+          <w:sz w:val="21"/>
+          <w:szCs w:val="21"/>
+          <w:lang w:eastAsia="en-IN"/>
+        </w:rPr>
+        <w:t xml:space="preserve"> </w:t>
+      </w:r>
+      <w:r>
+        <w:rPr>
+          <w:rFonts w:ascii="Consolas" w:eastAsia="Times New Roman" w:hAnsi="Consolas" w:cs="Times New Roman"/>
+          <w:color w:val="E5C07B"/>
+          <w:sz w:val="21"/>
+          <w:szCs w:val="21"/>
+          <w:lang w:eastAsia="en-IN"/>
+        </w:rPr>
+        <w:t>local</w:t>
+      </w:r>
+    </w:p>
+    <w:p>
+      <w:pPr>
+        <w:shd w:val="clear" w:color="auto" w:fill="282C34"/>
+        <w:spacing w:after="0" w:line="285" w:lineRule="atLeast"/>
+        <w:rPr>
+          <w:rFonts w:ascii="Consolas" w:eastAsia="Times New Roman" w:hAnsi="Consolas" w:cs="Times New Roman"/>
+          <w:color w:val="BBBBBB"/>
+          <w:sz w:val="21"/>
+          <w:szCs w:val="21"/>
+          <w:lang w:eastAsia="en-IN"/>
+        </w:rPr>
+      </w:pPr>
+      <w:r>
+        <w:rPr>
+          <w:rFonts w:ascii="Consolas" w:eastAsia="Times New Roman" w:hAnsi="Consolas" w:cs="Times New Roman"/>
+          <w:color w:val="BBBBBB"/>
+          <w:sz w:val="21"/>
+          <w:szCs w:val="21"/>
+          <w:lang w:eastAsia="en-IN"/>
+        </w:rPr>
+        <w:t xml:space="preserve">  </w:t>
+      </w:r>
+      <w:proofErr w:type="spellStart"/>
+      <w:r>
+        <w:rPr>
+          <w:rFonts w:ascii="Consolas" w:eastAsia="Times New Roman" w:hAnsi="Consolas" w:cs="Times New Roman"/>
+          <w:color w:val="E06C75"/>
+          <w:sz w:val="21"/>
+          <w:szCs w:val="21"/>
+          <w:lang w:eastAsia="en-IN"/>
+        </w:rPr>
+        <w:t>vars</w:t>
+      </w:r>
+      <w:proofErr w:type="spellEnd"/>
+      <w:r>
+        <w:rPr>
+          <w:rFonts w:ascii="Consolas" w:eastAsia="Times New Roman" w:hAnsi="Consolas" w:cs="Times New Roman"/>
+          <w:color w:val="ABB2BF"/>
+          <w:sz w:val="21"/>
+          <w:szCs w:val="21"/>
+          <w:lang w:eastAsia="en-IN"/>
+        </w:rPr>
+        <w:t>:</w:t>
+      </w:r>
+    </w:p>
+    <w:p>
+      <w:pPr>
+        <w:shd w:val="clear" w:color="auto" w:fill="282C34"/>
+        <w:spacing w:after="0" w:line="285" w:lineRule="atLeast"/>
+        <w:rPr>
+          <w:rFonts w:ascii="Consolas" w:eastAsia="Times New Roman" w:hAnsi="Consolas" w:cs="Times New Roman"/>
+          <w:color w:val="BBBBBB"/>
+          <w:sz w:val="21"/>
+          <w:szCs w:val="21"/>
+          <w:lang w:eastAsia="en-IN"/>
+        </w:rPr>
+      </w:pPr>
+      <w:r>
+        <w:rPr>
+          <w:rFonts w:ascii="Consolas" w:eastAsia="Times New Roman" w:hAnsi="Consolas" w:cs="Times New Roman"/>
+          <w:color w:val="BBBBBB"/>
+          <w:sz w:val="21"/>
+          <w:szCs w:val="21"/>
+          <w:lang w:eastAsia="en-IN"/>
+        </w:rPr>
+        <w:t xml:space="preserve">    </w:t>
+      </w:r>
+      <w:proofErr w:type="spellStart"/>
+      <w:r>
+        <w:rPr>
+          <w:rFonts w:ascii="Consolas" w:eastAsia="Times New Roman" w:hAnsi="Consolas" w:cs="Times New Roman"/>
+          <w:color w:val="E06C75"/>
+          <w:sz w:val="21"/>
+          <w:szCs w:val="21"/>
+          <w:lang w:eastAsia="en-IN"/>
+        </w:rPr>
+        <w:t>AKS_resource_group</w:t>
+      </w:r>
+      <w:proofErr w:type="spellEnd"/>
+      <w:r>
+        <w:rPr>
+          <w:rFonts w:ascii="Consolas" w:eastAsia="Times New Roman" w:hAnsi="Consolas" w:cs="Times New Roman"/>
+          <w:color w:val="ABB2BF"/>
+          <w:sz w:val="21"/>
+          <w:szCs w:val="21"/>
+          <w:lang w:eastAsia="en-IN"/>
+        </w:rPr>
+        <w:t>:</w:t>
+      </w:r>
+      <w:r>
+        <w:rPr>
+          <w:rFonts w:ascii="Consolas" w:eastAsia="Times New Roman" w:hAnsi="Consolas" w:cs="Times New Roman"/>
+          <w:color w:val="BBBBBB"/>
+          <w:sz w:val="21"/>
+          <w:szCs w:val="21"/>
+          <w:lang w:eastAsia="en-IN"/>
+        </w:rPr>
+        <w:t xml:space="preserve"> </w:t>
+      </w:r>
+      <w:r>
+        <w:rPr>
+          <w:rFonts w:ascii="Consolas" w:eastAsia="Times New Roman" w:hAnsi="Consolas" w:cs="Times New Roman"/>
+          <w:color w:val="E5C07B"/>
+          <w:sz w:val="21"/>
+          <w:szCs w:val="21"/>
+          <w:lang w:eastAsia="en-IN"/>
+        </w:rPr>
+        <w:t>AKSDemo1</w:t>
+      </w:r>
+    </w:p>
+    <w:p>
+      <w:pPr>
+        <w:shd w:val="clear" w:color="auto" w:fill="282C34"/>
+        <w:spacing w:after="0" w:line="285" w:lineRule="atLeast"/>
+        <w:rPr>
+          <w:rFonts w:ascii="Consolas" w:eastAsia="Times New Roman" w:hAnsi="Consolas" w:cs="Times New Roman"/>
+          <w:color w:val="BBBBBB"/>
+          <w:sz w:val="21"/>
+          <w:szCs w:val="21"/>
+          <w:lang w:eastAsia="en-IN"/>
+        </w:rPr>
+      </w:pPr>
+      <w:r>
+        <w:rPr>
+          <w:rFonts w:ascii="Consolas" w:eastAsia="Times New Roman" w:hAnsi="Consolas" w:cs="Times New Roman"/>
+          <w:color w:val="BBBBBB"/>
+          <w:sz w:val="21"/>
+          <w:szCs w:val="21"/>
+          <w:lang w:eastAsia="en-IN"/>
+        </w:rPr>
+        <w:t xml:space="preserve">    </w:t>
+      </w:r>
+      <w:proofErr w:type="spellStart"/>
+      <w:r>
+        <w:rPr>
+          <w:rFonts w:ascii="Consolas" w:eastAsia="Times New Roman" w:hAnsi="Consolas" w:cs="Times New Roman"/>
+          <w:color w:val="E06C75"/>
+          <w:sz w:val="21"/>
+          <w:szCs w:val="21"/>
+          <w:lang w:eastAsia="en-IN"/>
+        </w:rPr>
+        <w:t>AKS_location</w:t>
+      </w:r>
+      <w:proofErr w:type="spellEnd"/>
+      <w:r>
+        <w:rPr>
+          <w:rFonts w:ascii="Consolas" w:eastAsia="Times New Roman" w:hAnsi="Consolas" w:cs="Times New Roman"/>
+          <w:color w:val="ABB2BF"/>
+          <w:sz w:val="21"/>
+          <w:szCs w:val="21"/>
+          <w:lang w:eastAsia="en-IN"/>
+        </w:rPr>
+        <w:t>:</w:t>
+      </w:r>
+      <w:r>
+        <w:rPr>
+          <w:rFonts w:ascii="Consolas" w:eastAsia="Times New Roman" w:hAnsi="Consolas" w:cs="Times New Roman"/>
+          <w:color w:val="BBBBBB"/>
+          <w:sz w:val="21"/>
+          <w:szCs w:val="21"/>
+          <w:lang w:eastAsia="en-IN"/>
+        </w:rPr>
+        <w:t xml:space="preserve"> </w:t>
+      </w:r>
+      <w:r>
+        <w:rPr>
+          <w:rFonts w:ascii="Consolas" w:eastAsia="Times New Roman" w:hAnsi="Consolas" w:cs="Times New Roman"/>
+          <w:color w:val="E5C07B"/>
+          <w:sz w:val="21"/>
+          <w:szCs w:val="21"/>
+          <w:lang w:eastAsia="en-IN"/>
+        </w:rPr>
+        <w:t>"East Asia"</w:t>
+      </w:r>
+    </w:p>
+    <w:p>
+      <w:pPr>
+        <w:shd w:val="clear" w:color="auto" w:fill="282C34"/>
+        <w:spacing w:after="0" w:line="285" w:lineRule="atLeast"/>
+        <w:rPr>
+          <w:rFonts w:ascii="Consolas" w:eastAsia="Times New Roman" w:hAnsi="Consolas" w:cs="Times New Roman"/>
+          <w:color w:val="BBBBBB"/>
+          <w:sz w:val="21"/>
+          <w:szCs w:val="21"/>
+          <w:lang w:eastAsia="en-IN"/>
+        </w:rPr>
+      </w:pPr>
+      <w:r>
+        <w:rPr>
+          <w:rFonts w:ascii="Consolas" w:eastAsia="Times New Roman" w:hAnsi="Consolas" w:cs="Times New Roman"/>
+          <w:color w:val="BBBBBB"/>
+          <w:sz w:val="21"/>
+          <w:szCs w:val="21"/>
+          <w:lang w:eastAsia="en-IN"/>
+        </w:rPr>
+        <w:t xml:space="preserve">    </w:t>
+      </w:r>
+      <w:proofErr w:type="spellStart"/>
+      <w:r>
+        <w:rPr>
+          <w:rFonts w:ascii="Consolas" w:eastAsia="Times New Roman" w:hAnsi="Consolas" w:cs="Times New Roman"/>
+          <w:color w:val="E06C75"/>
+          <w:sz w:val="21"/>
+          <w:szCs w:val="21"/>
+          <w:lang w:eastAsia="en-IN"/>
+        </w:rPr>
+        <w:t>aks_name</w:t>
+      </w:r>
+      <w:proofErr w:type="spellEnd"/>
+      <w:r>
+        <w:rPr>
+          <w:rFonts w:ascii="Consolas" w:eastAsia="Times New Roman" w:hAnsi="Consolas" w:cs="Times New Roman"/>
+          <w:color w:val="ABB2BF"/>
+          <w:sz w:val="21"/>
+          <w:szCs w:val="21"/>
+          <w:lang w:eastAsia="en-IN"/>
+        </w:rPr>
+        <w:t>:</w:t>
+      </w:r>
+      <w:r>
+        <w:rPr>
+          <w:rFonts w:ascii="Consolas" w:eastAsia="Times New Roman" w:hAnsi="Consolas" w:cs="Times New Roman"/>
+          <w:color w:val="BBBBBB"/>
+          <w:sz w:val="21"/>
+          <w:szCs w:val="21"/>
+          <w:lang w:eastAsia="en-IN"/>
+        </w:rPr>
+        <w:t xml:space="preserve"> </w:t>
+      </w:r>
+      <w:proofErr w:type="spellStart"/>
+      <w:r>
+        <w:rPr>
+          <w:rFonts w:ascii="Consolas" w:eastAsia="Times New Roman" w:hAnsi="Consolas" w:cs="Times New Roman"/>
+          <w:color w:val="E5C07B"/>
+          <w:sz w:val="21"/>
+          <w:szCs w:val="21"/>
+          <w:lang w:eastAsia="en-IN"/>
+        </w:rPr>
+        <w:t>aksclus</w:t>
+      </w:r>
+      <w:proofErr w:type="spellEnd"/>
+    </w:p>
+    <w:p>
+      <w:pPr>
+        <w:shd w:val="clear" w:color="auto" w:fill="282C34"/>
+        <w:spacing w:after="0" w:line="285" w:lineRule="atLeast"/>
+        <w:rPr>
+          <w:rFonts w:ascii="Consolas" w:eastAsia="Times New Roman" w:hAnsi="Consolas" w:cs="Times New Roman"/>
+          <w:color w:val="BBBBBB"/>
+          <w:sz w:val="21"/>
+          <w:szCs w:val="21"/>
+          <w:lang w:eastAsia="en-IN"/>
+        </w:rPr>
+      </w:pPr>
+      <w:r>
+        <w:rPr>
+          <w:rFonts w:ascii="Consolas" w:eastAsia="Times New Roman" w:hAnsi="Consolas" w:cs="Times New Roman"/>
+          <w:color w:val="BBBBBB"/>
+          <w:sz w:val="21"/>
+          <w:szCs w:val="21"/>
+          <w:lang w:eastAsia="en-IN"/>
+        </w:rPr>
+        <w:t xml:space="preserve">    </w:t>
+      </w:r>
+      <w:r>
+        <w:rPr>
+          <w:rFonts w:ascii="Consolas" w:eastAsia="Times New Roman" w:hAnsi="Consolas" w:cs="Times New Roman"/>
+          <w:color w:val="E06C75"/>
+          <w:sz w:val="21"/>
+          <w:szCs w:val="21"/>
+          <w:lang w:eastAsia="en-IN"/>
+        </w:rPr>
+        <w:t>username</w:t>
+      </w:r>
+      <w:r>
+        <w:rPr>
+          <w:rFonts w:ascii="Consolas" w:eastAsia="Times New Roman" w:hAnsi="Consolas" w:cs="Times New Roman"/>
+          <w:color w:val="ABB2BF"/>
+          <w:sz w:val="21"/>
+          <w:szCs w:val="21"/>
+          <w:lang w:eastAsia="en-IN"/>
+        </w:rPr>
+        <w:t>:</w:t>
+      </w:r>
+      <w:r>
+        <w:rPr>
+          <w:rFonts w:ascii="Consolas" w:eastAsia="Times New Roman" w:hAnsi="Consolas" w:cs="Times New Roman"/>
+          <w:color w:val="BBBBBB"/>
+          <w:sz w:val="21"/>
+          <w:szCs w:val="21"/>
+          <w:lang w:eastAsia="en-IN"/>
+        </w:rPr>
+        <w:t xml:space="preserve"> </w:t>
+      </w:r>
+      <w:proofErr w:type="spellStart"/>
+      <w:r>
+        <w:rPr>
+          <w:rFonts w:ascii="Consolas" w:eastAsia="Times New Roman" w:hAnsi="Consolas" w:cs="Times New Roman"/>
+          <w:color w:val="E5C07B"/>
+          <w:sz w:val="21"/>
+          <w:szCs w:val="21"/>
+          <w:lang w:eastAsia="en-IN"/>
+        </w:rPr>
+        <w:t>aksuser</w:t>
+      </w:r>
+      <w:proofErr w:type="spellEnd"/>
+    </w:p>
+    <w:p>
+      <w:pPr>
+        <w:shd w:val="clear" w:color="auto" w:fill="282C34"/>
+        <w:spacing w:after="0" w:line="285" w:lineRule="atLeast"/>
+        <w:rPr>
+          <w:rFonts w:ascii="Consolas" w:eastAsia="Times New Roman" w:hAnsi="Consolas" w:cs="Times New Roman"/>
+          <w:color w:val="BBBBBB"/>
+          <w:sz w:val="21"/>
+          <w:szCs w:val="21"/>
+          <w:lang w:eastAsia="en-IN"/>
+        </w:rPr>
+      </w:pPr>
+      <w:r>
+        <w:rPr>
+          <w:rFonts w:ascii="Consolas" w:eastAsia="Times New Roman" w:hAnsi="Consolas" w:cs="Times New Roman"/>
+          <w:color w:val="BBBBBB"/>
+          <w:sz w:val="21"/>
+          <w:szCs w:val="21"/>
+          <w:lang w:eastAsia="en-IN"/>
+        </w:rPr>
+        <w:t xml:space="preserve">    </w:t>
+      </w:r>
+      <w:proofErr w:type="spellStart"/>
+      <w:r>
+        <w:rPr>
+          <w:rFonts w:ascii="Consolas" w:eastAsia="Times New Roman" w:hAnsi="Consolas" w:cs="Times New Roman"/>
+          <w:color w:val="E06C75"/>
+          <w:sz w:val="21"/>
+          <w:szCs w:val="21"/>
+          <w:lang w:eastAsia="en-IN"/>
+        </w:rPr>
+        <w:t>ssh_pub_key</w:t>
+      </w:r>
+      <w:proofErr w:type="spellEnd"/>
+      <w:r>
+        <w:rPr>
+          <w:rFonts w:ascii="Consolas" w:eastAsia="Times New Roman" w:hAnsi="Consolas" w:cs="Times New Roman"/>
+          <w:color w:val="ABB2BF"/>
+          <w:sz w:val="21"/>
+          <w:szCs w:val="21"/>
+          <w:lang w:eastAsia="en-IN"/>
+        </w:rPr>
+        <w:t>:</w:t>
+      </w:r>
+      <w:r>
+        <w:rPr>
+          <w:rFonts w:ascii="Consolas" w:eastAsia="Times New Roman" w:hAnsi="Consolas" w:cs="Times New Roman"/>
+          <w:color w:val="BBBBBB"/>
+          <w:sz w:val="21"/>
+          <w:szCs w:val="21"/>
+          <w:lang w:eastAsia="en-IN"/>
+        </w:rPr>
+        <w:t xml:space="preserve"> </w:t>
+      </w:r>
+      <w:r>
+        <w:rPr>
+          <w:rFonts w:ascii="Consolas" w:eastAsia="Times New Roman" w:hAnsi="Consolas" w:cs="Times New Roman"/>
+          <w:color w:val="BBBBBB"/>
+          <w:sz w:val="21"/>
+          <w:szCs w:val="21"/>
+          <w:lang w:eastAsia="en-IN"/>
+        </w:rPr>
+        <w:t>“</w:t>
+      </w:r>
+      <w:r>
+        <w:rPr>
+          <w:rFonts w:ascii="Consolas" w:eastAsia="Times New Roman" w:hAnsi="Consolas" w:cs="Times New Roman"/>
+          <w:color w:val="E5C07B"/>
+          <w:sz w:val="21"/>
+          <w:szCs w:val="21"/>
+          <w:lang w:eastAsia="en-IN"/>
+        </w:rPr>
+        <w:t>"</w:t>
+      </w:r>
+    </w:p>
+    <w:p>
+      <w:pPr>
+        <w:shd w:val="clear" w:color="auto" w:fill="282C34"/>
+        <w:spacing w:after="0" w:line="285" w:lineRule="atLeast"/>
+        <w:rPr>
+          <w:rFonts w:ascii="Consolas" w:eastAsia="Times New Roman" w:hAnsi="Consolas" w:cs="Times New Roman"/>
+          <w:color w:val="BBBBBB"/>
+          <w:sz w:val="21"/>
+          <w:szCs w:val="21"/>
+          <w:lang w:eastAsia="en-IN"/>
+        </w:rPr>
+      </w:pPr>
+      <w:r>
+        <w:rPr>
+          <w:rFonts w:ascii="Consolas" w:eastAsia="Times New Roman" w:hAnsi="Consolas" w:cs="Times New Roman"/>
+          <w:color w:val="BBBBBB"/>
+          <w:sz w:val="21"/>
+          <w:szCs w:val="21"/>
+          <w:lang w:eastAsia="en-IN"/>
+        </w:rPr>
+        <w:t xml:space="preserve">    </w:t>
+      </w:r>
+      <w:proofErr w:type="spellStart"/>
+      <w:r>
+        <w:rPr>
+          <w:rFonts w:ascii="Consolas" w:eastAsia="Times New Roman" w:hAnsi="Consolas" w:cs="Times New Roman"/>
+          <w:color w:val="E06C75"/>
+          <w:sz w:val="21"/>
+          <w:szCs w:val="21"/>
+          <w:lang w:eastAsia="en-IN"/>
+        </w:rPr>
+        <w:t>client_id</w:t>
+      </w:r>
+      <w:proofErr w:type="spellEnd"/>
+      <w:r>
+        <w:rPr>
+          <w:rFonts w:ascii="Consolas" w:eastAsia="Times New Roman" w:hAnsi="Consolas" w:cs="Times New Roman"/>
+          <w:color w:val="ABB2BF"/>
+          <w:sz w:val="21"/>
+          <w:szCs w:val="21"/>
+          <w:lang w:eastAsia="en-IN"/>
+        </w:rPr>
+        <w:t>:</w:t>
+      </w:r>
+      <w:r>
+        <w:rPr>
+          <w:rFonts w:ascii="Consolas" w:eastAsia="Times New Roman" w:hAnsi="Consolas" w:cs="Times New Roman"/>
+          <w:color w:val="BBBBBB"/>
+          <w:sz w:val="21"/>
+          <w:szCs w:val="21"/>
+          <w:lang w:eastAsia="en-IN"/>
+        </w:rPr>
+        <w:t xml:space="preserve"> </w:t>
+      </w:r>
+      <w:r>
+        <w:rPr>
+          <w:rFonts w:ascii="Consolas" w:eastAsia="Times New Roman" w:hAnsi="Consolas" w:cs="Times New Roman"/>
+          <w:color w:val="E5C07B"/>
+          <w:sz w:val="21"/>
+          <w:szCs w:val="21"/>
+          <w:lang w:eastAsia="en-IN"/>
+        </w:rPr>
+        <w:t>""</w:t>
+      </w:r>
+    </w:p>
+    <w:p>
+      <w:pPr>
+        <w:shd w:val="clear" w:color="auto" w:fill="282C34"/>
+        <w:spacing w:after="0" w:line="285" w:lineRule="atLeast"/>
+        <w:rPr>
+          <w:rFonts w:ascii="Consolas" w:eastAsia="Times New Roman" w:hAnsi="Consolas" w:cs="Times New Roman"/>
+          <w:color w:val="BBBBBB"/>
+          <w:sz w:val="21"/>
+          <w:szCs w:val="21"/>
+          <w:lang w:eastAsia="en-IN"/>
+        </w:rPr>
+      </w:pPr>
+      <w:r>
+        <w:rPr>
+          <w:rFonts w:ascii="Consolas" w:eastAsia="Times New Roman" w:hAnsi="Consolas" w:cs="Times New Roman"/>
+          <w:color w:val="BBBBBB"/>
+          <w:sz w:val="21"/>
+          <w:szCs w:val="21"/>
+          <w:lang w:eastAsia="en-IN"/>
+        </w:rPr>
+        <w:lastRenderedPageBreak/>
+        <w:t xml:space="preserve">    </w:t>
+      </w:r>
+      <w:proofErr w:type="spellStart"/>
+      <w:r>
+        <w:rPr>
+          <w:rFonts w:ascii="Consolas" w:eastAsia="Times New Roman" w:hAnsi="Consolas" w:cs="Times New Roman"/>
+          <w:color w:val="E06C75"/>
+          <w:sz w:val="21"/>
+          <w:szCs w:val="21"/>
+          <w:lang w:eastAsia="en-IN"/>
+        </w:rPr>
+        <w:t>client_secret</w:t>
+      </w:r>
+      <w:proofErr w:type="spellEnd"/>
+      <w:r>
+        <w:rPr>
+          <w:rFonts w:ascii="Consolas" w:eastAsia="Times New Roman" w:hAnsi="Consolas" w:cs="Times New Roman"/>
+          <w:color w:val="ABB2BF"/>
+          <w:sz w:val="21"/>
+          <w:szCs w:val="21"/>
+          <w:lang w:eastAsia="en-IN"/>
+        </w:rPr>
+        <w:t>:</w:t>
+      </w:r>
+      <w:r>
+        <w:rPr>
+          <w:rFonts w:ascii="Consolas" w:eastAsia="Times New Roman" w:hAnsi="Consolas" w:cs="Times New Roman"/>
+          <w:color w:val="BBBBBB"/>
+          <w:sz w:val="21"/>
+          <w:szCs w:val="21"/>
+          <w:lang w:eastAsia="en-IN"/>
+        </w:rPr>
+        <w:t xml:space="preserve"> </w:t>
+      </w:r>
+      <w:r>
+        <w:rPr>
+          <w:rFonts w:ascii="Consolas" w:eastAsia="Times New Roman" w:hAnsi="Consolas" w:cs="Times New Roman"/>
+          <w:color w:val="E5C07B"/>
+          <w:sz w:val="21"/>
+          <w:szCs w:val="21"/>
+          <w:lang w:eastAsia="en-IN"/>
+        </w:rPr>
+        <w:t>"</w:t>
+      </w:r>
       <w:bookmarkStart w:id="0" w:name="_GoBack"/>
       <w:bookmarkEnd w:id="0"/>
-    </w:p>
+      <w:r>
+        <w:rPr>
+          <w:rFonts w:ascii="Consolas" w:eastAsia="Times New Roman" w:hAnsi="Consolas" w:cs="Times New Roman"/>
+          <w:color w:val="E5C07B"/>
+          <w:sz w:val="21"/>
+          <w:szCs w:val="21"/>
+          <w:lang w:eastAsia="en-IN"/>
+        </w:rPr>
+        <w:t>"</w:t>
+      </w:r>
+    </w:p>
+    <w:p>
+      <w:pPr>
+        <w:shd w:val="clear" w:color="auto" w:fill="282C34"/>
+        <w:spacing w:after="0" w:line="285" w:lineRule="atLeast"/>
+        <w:rPr>
+          <w:rFonts w:ascii="Consolas" w:eastAsia="Times New Roman" w:hAnsi="Consolas" w:cs="Times New Roman"/>
+          <w:color w:val="BBBBBB"/>
+          <w:sz w:val="21"/>
+          <w:szCs w:val="21"/>
+          <w:lang w:eastAsia="en-IN"/>
+        </w:rPr>
+      </w:pPr>
+      <w:r>
+        <w:rPr>
+          <w:rFonts w:ascii="Consolas" w:eastAsia="Times New Roman" w:hAnsi="Consolas" w:cs="Times New Roman"/>
+          <w:color w:val="BBBBBB"/>
+          <w:sz w:val="21"/>
+          <w:szCs w:val="21"/>
+          <w:lang w:eastAsia="en-IN"/>
+        </w:rPr>
+        <w:t xml:space="preserve">    </w:t>
+      </w:r>
+      <w:r>
+        <w:rPr>
+          <w:rFonts w:ascii="Consolas" w:eastAsia="Times New Roman" w:hAnsi="Consolas" w:cs="Times New Roman"/>
+          <w:color w:val="E06C75"/>
+          <w:sz w:val="21"/>
+          <w:szCs w:val="21"/>
+          <w:lang w:eastAsia="en-IN"/>
+        </w:rPr>
+        <w:t>k8s_version</w:t>
+      </w:r>
+      <w:r>
+        <w:rPr>
+          <w:rFonts w:ascii="Consolas" w:eastAsia="Times New Roman" w:hAnsi="Consolas" w:cs="Times New Roman"/>
+          <w:color w:val="ABB2BF"/>
+          <w:sz w:val="21"/>
+          <w:szCs w:val="21"/>
+          <w:lang w:eastAsia="en-IN"/>
+        </w:rPr>
+        <w:t>:</w:t>
+      </w:r>
+      <w:r>
+        <w:rPr>
+          <w:rFonts w:ascii="Consolas" w:eastAsia="Times New Roman" w:hAnsi="Consolas" w:cs="Times New Roman"/>
+          <w:color w:val="BBBBBB"/>
+          <w:sz w:val="21"/>
+          <w:szCs w:val="21"/>
+          <w:lang w:eastAsia="en-IN"/>
+        </w:rPr>
+        <w:t xml:space="preserve"> </w:t>
+      </w:r>
+      <w:r>
+        <w:rPr>
+          <w:rFonts w:ascii="Consolas" w:eastAsia="Times New Roman" w:hAnsi="Consolas" w:cs="Times New Roman"/>
+          <w:color w:val="E5C07B"/>
+          <w:sz w:val="21"/>
+          <w:szCs w:val="21"/>
+          <w:lang w:eastAsia="en-IN"/>
+        </w:rPr>
+        <w:t>"1.23.3"</w:t>
+      </w:r>
+    </w:p>
+    <w:p>
+      <w:pPr>
+        <w:shd w:val="clear" w:color="auto" w:fill="282C34"/>
+        <w:spacing w:after="0" w:line="285" w:lineRule="atLeast"/>
+        <w:rPr>
+          <w:rFonts w:ascii="Consolas" w:eastAsia="Times New Roman" w:hAnsi="Consolas" w:cs="Times New Roman"/>
+          <w:color w:val="BBBBBB"/>
+          <w:sz w:val="21"/>
+          <w:szCs w:val="21"/>
+          <w:lang w:eastAsia="en-IN"/>
+        </w:rPr>
+      </w:pPr>
+    </w:p>
+    <w:p>
+      <w:pPr>
+        <w:shd w:val="clear" w:color="auto" w:fill="282C34"/>
+        <w:spacing w:after="0" w:line="285" w:lineRule="atLeast"/>
+        <w:rPr>
+          <w:rFonts w:ascii="Consolas" w:eastAsia="Times New Roman" w:hAnsi="Consolas" w:cs="Times New Roman"/>
+          <w:color w:val="BBBBBB"/>
+          <w:sz w:val="21"/>
+          <w:szCs w:val="21"/>
+          <w:lang w:eastAsia="en-IN"/>
+        </w:rPr>
+      </w:pPr>
+      <w:r>
+        <w:rPr>
+          <w:rFonts w:ascii="Consolas" w:eastAsia="Times New Roman" w:hAnsi="Consolas" w:cs="Times New Roman"/>
+          <w:color w:val="BBBBBB"/>
+          <w:sz w:val="21"/>
+          <w:szCs w:val="21"/>
+          <w:lang w:eastAsia="en-IN"/>
+        </w:rPr>
+        <w:t xml:space="preserve">  </w:t>
+      </w:r>
+      <w:r>
+        <w:rPr>
+          <w:rFonts w:ascii="Consolas" w:eastAsia="Times New Roman" w:hAnsi="Consolas" w:cs="Times New Roman"/>
+          <w:color w:val="E06C75"/>
+          <w:sz w:val="21"/>
+          <w:szCs w:val="21"/>
+          <w:lang w:eastAsia="en-IN"/>
+        </w:rPr>
+        <w:t>tasks</w:t>
+      </w:r>
+      <w:r>
+        <w:rPr>
+          <w:rFonts w:ascii="Consolas" w:eastAsia="Times New Roman" w:hAnsi="Consolas" w:cs="Times New Roman"/>
+          <w:color w:val="ABB2BF"/>
+          <w:sz w:val="21"/>
+          <w:szCs w:val="21"/>
+          <w:lang w:eastAsia="en-IN"/>
+        </w:rPr>
+        <w:t>:</w:t>
+      </w:r>
+    </w:p>
+    <w:p>
+      <w:pPr>
+        <w:shd w:val="clear" w:color="auto" w:fill="282C34"/>
+        <w:spacing w:after="0" w:line="285" w:lineRule="atLeast"/>
+        <w:rPr>
+          <w:rFonts w:ascii="Consolas" w:eastAsia="Times New Roman" w:hAnsi="Consolas" w:cs="Times New Roman"/>
+          <w:color w:val="BBBBBB"/>
+          <w:sz w:val="21"/>
+          <w:szCs w:val="21"/>
+          <w:lang w:eastAsia="en-IN"/>
+        </w:rPr>
+      </w:pPr>
+      <w:r>
+        <w:rPr>
+          <w:rFonts w:ascii="Consolas" w:eastAsia="Times New Roman" w:hAnsi="Consolas" w:cs="Times New Roman"/>
+          <w:color w:val="BBBBBB"/>
+          <w:sz w:val="21"/>
+          <w:szCs w:val="21"/>
+          <w:lang w:eastAsia="en-IN"/>
+        </w:rPr>
+        <w:t xml:space="preserve">    - </w:t>
+      </w:r>
+      <w:r>
+        <w:rPr>
+          <w:rFonts w:ascii="Consolas" w:eastAsia="Times New Roman" w:hAnsi="Consolas" w:cs="Times New Roman"/>
+          <w:color w:val="E06C75"/>
+          <w:sz w:val="21"/>
+          <w:szCs w:val="21"/>
+          <w:lang w:eastAsia="en-IN"/>
+        </w:rPr>
+        <w:t>name</w:t>
+      </w:r>
+      <w:r>
+        <w:rPr>
+          <w:rFonts w:ascii="Consolas" w:eastAsia="Times New Roman" w:hAnsi="Consolas" w:cs="Times New Roman"/>
+          <w:color w:val="ABB2BF"/>
+          <w:sz w:val="21"/>
+          <w:szCs w:val="21"/>
+          <w:lang w:eastAsia="en-IN"/>
+        </w:rPr>
+        <w:t>:</w:t>
+      </w:r>
+      <w:r>
+        <w:rPr>
+          <w:rFonts w:ascii="Consolas" w:eastAsia="Times New Roman" w:hAnsi="Consolas" w:cs="Times New Roman"/>
+          <w:color w:val="BBBBBB"/>
+          <w:sz w:val="21"/>
+          <w:szCs w:val="21"/>
+          <w:lang w:eastAsia="en-IN"/>
+        </w:rPr>
+        <w:t xml:space="preserve"> </w:t>
+      </w:r>
+      <w:r>
+        <w:rPr>
+          <w:rFonts w:ascii="Consolas" w:eastAsia="Times New Roman" w:hAnsi="Consolas" w:cs="Times New Roman"/>
+          <w:color w:val="E5C07B"/>
+          <w:sz w:val="21"/>
+          <w:szCs w:val="21"/>
+          <w:lang w:eastAsia="en-IN"/>
+        </w:rPr>
+        <w:t>Create resource group</w:t>
+      </w:r>
+    </w:p>
+    <w:p>
+      <w:pPr>
+        <w:shd w:val="clear" w:color="auto" w:fill="282C34"/>
+        <w:spacing w:after="0" w:line="285" w:lineRule="atLeast"/>
+        <w:rPr>
+          <w:rFonts w:ascii="Consolas" w:eastAsia="Times New Roman" w:hAnsi="Consolas" w:cs="Times New Roman"/>
+          <w:color w:val="BBBBBB"/>
+          <w:sz w:val="21"/>
+          <w:szCs w:val="21"/>
+          <w:lang w:eastAsia="en-IN"/>
+        </w:rPr>
+      </w:pPr>
+      <w:r>
+        <w:rPr>
+          <w:rFonts w:ascii="Consolas" w:eastAsia="Times New Roman" w:hAnsi="Consolas" w:cs="Times New Roman"/>
+          <w:color w:val="BBBBBB"/>
+          <w:sz w:val="21"/>
+          <w:szCs w:val="21"/>
+          <w:lang w:eastAsia="en-IN"/>
+        </w:rPr>
+        <w:t xml:space="preserve">      </w:t>
+      </w:r>
+      <w:proofErr w:type="spellStart"/>
+      <w:r>
+        <w:rPr>
+          <w:rFonts w:ascii="Consolas" w:eastAsia="Times New Roman" w:hAnsi="Consolas" w:cs="Times New Roman"/>
+          <w:color w:val="E06C75"/>
+          <w:sz w:val="21"/>
+          <w:szCs w:val="21"/>
+          <w:lang w:eastAsia="en-IN"/>
+        </w:rPr>
+        <w:t>azure_rm_resourcegroup</w:t>
+      </w:r>
+      <w:proofErr w:type="spellEnd"/>
+      <w:r>
+        <w:rPr>
+          <w:rFonts w:ascii="Consolas" w:eastAsia="Times New Roman" w:hAnsi="Consolas" w:cs="Times New Roman"/>
+          <w:color w:val="ABB2BF"/>
+          <w:sz w:val="21"/>
+          <w:szCs w:val="21"/>
+          <w:lang w:eastAsia="en-IN"/>
+        </w:rPr>
+        <w:t>:</w:t>
+      </w:r>
+    </w:p>
+    <w:p>
+      <w:pPr>
+        <w:shd w:val="clear" w:color="auto" w:fill="282C34"/>
+        <w:spacing w:after="0" w:line="285" w:lineRule="atLeast"/>
+        <w:rPr>
+          <w:rFonts w:ascii="Consolas" w:eastAsia="Times New Roman" w:hAnsi="Consolas" w:cs="Times New Roman"/>
+          <w:color w:val="BBBBBB"/>
+          <w:sz w:val="21"/>
+          <w:szCs w:val="21"/>
+          <w:lang w:eastAsia="en-IN"/>
+        </w:rPr>
+      </w:pPr>
+      <w:r>
+        <w:rPr>
+          <w:rFonts w:ascii="Consolas" w:eastAsia="Times New Roman" w:hAnsi="Consolas" w:cs="Times New Roman"/>
+          <w:color w:val="BBBBBB"/>
+          <w:sz w:val="21"/>
+          <w:szCs w:val="21"/>
+          <w:lang w:eastAsia="en-IN"/>
+        </w:rPr>
+        <w:t xml:space="preserve">        </w:t>
+      </w:r>
+      <w:r>
+        <w:rPr>
+          <w:rFonts w:ascii="Consolas" w:eastAsia="Times New Roman" w:hAnsi="Consolas" w:cs="Times New Roman"/>
+          <w:color w:val="E06C75"/>
+          <w:sz w:val="21"/>
+          <w:szCs w:val="21"/>
+          <w:lang w:eastAsia="en-IN"/>
+        </w:rPr>
+        <w:t>name</w:t>
+      </w:r>
+      <w:r>
+        <w:rPr>
+          <w:rFonts w:ascii="Consolas" w:eastAsia="Times New Roman" w:hAnsi="Consolas" w:cs="Times New Roman"/>
+          <w:color w:val="ABB2BF"/>
+          <w:sz w:val="21"/>
+          <w:szCs w:val="21"/>
+          <w:lang w:eastAsia="en-IN"/>
+        </w:rPr>
+        <w:t>:</w:t>
+      </w:r>
+      <w:r>
+        <w:rPr>
+          <w:rFonts w:ascii="Consolas" w:eastAsia="Times New Roman" w:hAnsi="Consolas" w:cs="Times New Roman"/>
+          <w:color w:val="BBBBBB"/>
+          <w:sz w:val="21"/>
+          <w:szCs w:val="21"/>
+          <w:lang w:eastAsia="en-IN"/>
+        </w:rPr>
+        <w:t xml:space="preserve"> </w:t>
+      </w:r>
+      <w:r>
+        <w:rPr>
+          <w:rFonts w:ascii="Consolas" w:eastAsia="Times New Roman" w:hAnsi="Consolas" w:cs="Times New Roman"/>
+          <w:color w:val="E5C07B"/>
+          <w:sz w:val="21"/>
+          <w:szCs w:val="21"/>
+          <w:lang w:eastAsia="en-IN"/>
+        </w:rPr>
+        <w:t>"</w:t>
+      </w:r>
+      <w:proofErr w:type="gramStart"/>
+      <w:r>
+        <w:rPr>
+          <w:rFonts w:ascii="Consolas" w:eastAsia="Times New Roman" w:hAnsi="Consolas" w:cs="Times New Roman"/>
+          <w:color w:val="E5C07B"/>
+          <w:sz w:val="21"/>
+          <w:szCs w:val="21"/>
+          <w:lang w:eastAsia="en-IN"/>
+        </w:rPr>
+        <w:t xml:space="preserve">{{ </w:t>
+      </w:r>
+      <w:proofErr w:type="spellStart"/>
+      <w:r>
+        <w:rPr>
+          <w:rFonts w:ascii="Consolas" w:eastAsia="Times New Roman" w:hAnsi="Consolas" w:cs="Times New Roman"/>
+          <w:color w:val="E5C07B"/>
+          <w:sz w:val="21"/>
+          <w:szCs w:val="21"/>
+          <w:lang w:eastAsia="en-IN"/>
+        </w:rPr>
+        <w:t>AKS</w:t>
+      </w:r>
+      <w:proofErr w:type="gramEnd"/>
+      <w:r>
+        <w:rPr>
+          <w:rFonts w:ascii="Consolas" w:eastAsia="Times New Roman" w:hAnsi="Consolas" w:cs="Times New Roman"/>
+          <w:color w:val="E5C07B"/>
+          <w:sz w:val="21"/>
+          <w:szCs w:val="21"/>
+          <w:lang w:eastAsia="en-IN"/>
+        </w:rPr>
+        <w:t>_resource_group</w:t>
+      </w:r>
+      <w:proofErr w:type="spellEnd"/>
+      <w:r>
+        <w:rPr>
+          <w:rFonts w:ascii="Consolas" w:eastAsia="Times New Roman" w:hAnsi="Consolas" w:cs="Times New Roman"/>
+          <w:color w:val="E5C07B"/>
+          <w:sz w:val="21"/>
+          <w:szCs w:val="21"/>
+          <w:lang w:eastAsia="en-IN"/>
+        </w:rPr>
+        <w:t xml:space="preserve"> }}"</w:t>
+      </w:r>
+    </w:p>
+    <w:p>
+      <w:pPr>
+        <w:shd w:val="clear" w:color="auto" w:fill="282C34"/>
+        <w:spacing w:after="0" w:line="285" w:lineRule="atLeast"/>
+        <w:rPr>
+          <w:rFonts w:ascii="Consolas" w:eastAsia="Times New Roman" w:hAnsi="Consolas" w:cs="Times New Roman"/>
+          <w:color w:val="BBBBBB"/>
+          <w:sz w:val="21"/>
+          <w:szCs w:val="21"/>
+          <w:lang w:eastAsia="en-IN"/>
+        </w:rPr>
+      </w:pPr>
+      <w:r>
+        <w:rPr>
+          <w:rFonts w:ascii="Consolas" w:eastAsia="Times New Roman" w:hAnsi="Consolas" w:cs="Times New Roman"/>
+          <w:color w:val="BBBBBB"/>
+          <w:sz w:val="21"/>
+          <w:szCs w:val="21"/>
+          <w:lang w:eastAsia="en-IN"/>
+        </w:rPr>
+        <w:t xml:space="preserve">        </w:t>
+      </w:r>
+      <w:r>
+        <w:rPr>
+          <w:rFonts w:ascii="Consolas" w:eastAsia="Times New Roman" w:hAnsi="Consolas" w:cs="Times New Roman"/>
+          <w:color w:val="E06C75"/>
+          <w:sz w:val="21"/>
+          <w:szCs w:val="21"/>
+          <w:lang w:eastAsia="en-IN"/>
+        </w:rPr>
+        <w:t>location</w:t>
+      </w:r>
+      <w:r>
+        <w:rPr>
+          <w:rFonts w:ascii="Consolas" w:eastAsia="Times New Roman" w:hAnsi="Consolas" w:cs="Times New Roman"/>
+          <w:color w:val="ABB2BF"/>
+          <w:sz w:val="21"/>
+          <w:szCs w:val="21"/>
+          <w:lang w:eastAsia="en-IN"/>
+        </w:rPr>
+        <w:t>:</w:t>
+      </w:r>
+      <w:r>
+        <w:rPr>
+          <w:rFonts w:ascii="Consolas" w:eastAsia="Times New Roman" w:hAnsi="Consolas" w:cs="Times New Roman"/>
+          <w:color w:val="BBBBBB"/>
+          <w:sz w:val="21"/>
+          <w:szCs w:val="21"/>
+          <w:lang w:eastAsia="en-IN"/>
+        </w:rPr>
+        <w:t xml:space="preserve"> </w:t>
+      </w:r>
+      <w:r>
+        <w:rPr>
+          <w:rFonts w:ascii="Consolas" w:eastAsia="Times New Roman" w:hAnsi="Consolas" w:cs="Times New Roman"/>
+          <w:color w:val="E5C07B"/>
+          <w:sz w:val="21"/>
+          <w:szCs w:val="21"/>
+          <w:lang w:eastAsia="en-IN"/>
+        </w:rPr>
+        <w:t>"</w:t>
+      </w:r>
+      <w:proofErr w:type="gramStart"/>
+      <w:r>
+        <w:rPr>
+          <w:rFonts w:ascii="Consolas" w:eastAsia="Times New Roman" w:hAnsi="Consolas" w:cs="Times New Roman"/>
+          <w:color w:val="E5C07B"/>
+          <w:sz w:val="21"/>
+          <w:szCs w:val="21"/>
+          <w:lang w:eastAsia="en-IN"/>
+        </w:rPr>
+        <w:t xml:space="preserve">{{ </w:t>
+      </w:r>
+      <w:proofErr w:type="spellStart"/>
+      <w:r>
+        <w:rPr>
+          <w:rFonts w:ascii="Consolas" w:eastAsia="Times New Roman" w:hAnsi="Consolas" w:cs="Times New Roman"/>
+          <w:color w:val="E5C07B"/>
+          <w:sz w:val="21"/>
+          <w:szCs w:val="21"/>
+          <w:lang w:eastAsia="en-IN"/>
+        </w:rPr>
+        <w:t>AKS</w:t>
+      </w:r>
+      <w:proofErr w:type="gramEnd"/>
+      <w:r>
+        <w:rPr>
+          <w:rFonts w:ascii="Consolas" w:eastAsia="Times New Roman" w:hAnsi="Consolas" w:cs="Times New Roman"/>
+          <w:color w:val="E5C07B"/>
+          <w:sz w:val="21"/>
+          <w:szCs w:val="21"/>
+          <w:lang w:eastAsia="en-IN"/>
+        </w:rPr>
+        <w:t>_location</w:t>
+      </w:r>
+      <w:proofErr w:type="spellEnd"/>
+      <w:r>
+        <w:rPr>
+          <w:rFonts w:ascii="Consolas" w:eastAsia="Times New Roman" w:hAnsi="Consolas" w:cs="Times New Roman"/>
+          <w:color w:val="E5C07B"/>
+          <w:sz w:val="21"/>
+          <w:szCs w:val="21"/>
+          <w:lang w:eastAsia="en-IN"/>
+        </w:rPr>
+        <w:t xml:space="preserve"> }}"</w:t>
+      </w:r>
+    </w:p>
+    <w:p>
+      <w:pPr>
+        <w:shd w:val="clear" w:color="auto" w:fill="282C34"/>
+        <w:spacing w:after="0" w:line="285" w:lineRule="atLeast"/>
+        <w:rPr>
+          <w:rFonts w:ascii="Consolas" w:eastAsia="Times New Roman" w:hAnsi="Consolas" w:cs="Times New Roman"/>
+          <w:color w:val="BBBBBB"/>
+          <w:sz w:val="21"/>
+          <w:szCs w:val="21"/>
+          <w:lang w:eastAsia="en-IN"/>
+        </w:rPr>
+      </w:pPr>
+      <w:r>
+        <w:rPr>
+          <w:rFonts w:ascii="Consolas" w:eastAsia="Times New Roman" w:hAnsi="Consolas" w:cs="Times New Roman"/>
+          <w:color w:val="BBBBBB"/>
+          <w:sz w:val="21"/>
+          <w:szCs w:val="21"/>
+          <w:lang w:eastAsia="en-IN"/>
+        </w:rPr>
+        <w:t xml:space="preserve">    - </w:t>
+      </w:r>
+      <w:r>
+        <w:rPr>
+          <w:rFonts w:ascii="Consolas" w:eastAsia="Times New Roman" w:hAnsi="Consolas" w:cs="Times New Roman"/>
+          <w:color w:val="E06C75"/>
+          <w:sz w:val="21"/>
+          <w:szCs w:val="21"/>
+          <w:lang w:eastAsia="en-IN"/>
+        </w:rPr>
+        <w:t>name</w:t>
+      </w:r>
+      <w:r>
+        <w:rPr>
+          <w:rFonts w:ascii="Consolas" w:eastAsia="Times New Roman" w:hAnsi="Consolas" w:cs="Times New Roman"/>
+          <w:color w:val="ABB2BF"/>
+          <w:sz w:val="21"/>
+          <w:szCs w:val="21"/>
+          <w:lang w:eastAsia="en-IN"/>
+        </w:rPr>
+        <w:t>:</w:t>
+      </w:r>
+      <w:r>
+        <w:rPr>
+          <w:rFonts w:ascii="Consolas" w:eastAsia="Times New Roman" w:hAnsi="Consolas" w:cs="Times New Roman"/>
+          <w:color w:val="BBBBBB"/>
+          <w:sz w:val="21"/>
+          <w:szCs w:val="21"/>
+          <w:lang w:eastAsia="en-IN"/>
+        </w:rPr>
+        <w:t xml:space="preserve"> </w:t>
+      </w:r>
+      <w:r>
+        <w:rPr>
+          <w:rFonts w:ascii="Consolas" w:eastAsia="Times New Roman" w:hAnsi="Consolas" w:cs="Times New Roman"/>
+          <w:color w:val="E5C07B"/>
+          <w:sz w:val="21"/>
+          <w:szCs w:val="21"/>
+          <w:lang w:eastAsia="en-IN"/>
+        </w:rPr>
+        <w:t>Create an AKS cluster</w:t>
+      </w:r>
+    </w:p>
+    <w:p>
+      <w:pPr>
+        <w:shd w:val="clear" w:color="auto" w:fill="282C34"/>
+        <w:spacing w:after="0" w:line="285" w:lineRule="atLeast"/>
+        <w:rPr>
+          <w:rFonts w:ascii="Consolas" w:eastAsia="Times New Roman" w:hAnsi="Consolas" w:cs="Times New Roman"/>
+          <w:color w:val="BBBBBB"/>
+          <w:sz w:val="21"/>
+          <w:szCs w:val="21"/>
+          <w:lang w:eastAsia="en-IN"/>
+        </w:rPr>
+      </w:pPr>
+      <w:r>
+        <w:rPr>
+          <w:rFonts w:ascii="Consolas" w:eastAsia="Times New Roman" w:hAnsi="Consolas" w:cs="Times New Roman"/>
+          <w:color w:val="BBBBBB"/>
+          <w:sz w:val="21"/>
+          <w:szCs w:val="21"/>
+          <w:lang w:eastAsia="en-IN"/>
+        </w:rPr>
+        <w:t xml:space="preserve">      </w:t>
+      </w:r>
+      <w:proofErr w:type="spellStart"/>
+      <w:r>
+        <w:rPr>
+          <w:rFonts w:ascii="Consolas" w:eastAsia="Times New Roman" w:hAnsi="Consolas" w:cs="Times New Roman"/>
+          <w:color w:val="E06C75"/>
+          <w:sz w:val="21"/>
+          <w:szCs w:val="21"/>
+          <w:lang w:eastAsia="en-IN"/>
+        </w:rPr>
+        <w:t>azure_rm_aks</w:t>
+      </w:r>
+      <w:proofErr w:type="spellEnd"/>
+      <w:r>
+        <w:rPr>
+          <w:rFonts w:ascii="Consolas" w:eastAsia="Times New Roman" w:hAnsi="Consolas" w:cs="Times New Roman"/>
+          <w:color w:val="ABB2BF"/>
+          <w:sz w:val="21"/>
+          <w:szCs w:val="21"/>
+          <w:lang w:eastAsia="en-IN"/>
+        </w:rPr>
+        <w:t>:</w:t>
+      </w:r>
+    </w:p>
+    <w:p>
+      <w:pPr>
+        <w:shd w:val="clear" w:color="auto" w:fill="282C34"/>
+        <w:spacing w:after="0" w:line="285" w:lineRule="atLeast"/>
+        <w:rPr>
+          <w:rFonts w:ascii="Consolas" w:eastAsia="Times New Roman" w:hAnsi="Consolas" w:cs="Times New Roman"/>
+          <w:color w:val="BBBBBB"/>
+          <w:sz w:val="21"/>
+          <w:szCs w:val="21"/>
+          <w:lang w:eastAsia="en-IN"/>
+        </w:rPr>
+      </w:pPr>
+      <w:r>
+        <w:rPr>
+          <w:rFonts w:ascii="Consolas" w:eastAsia="Times New Roman" w:hAnsi="Consolas" w:cs="Times New Roman"/>
+          <w:color w:val="BBBBBB"/>
+          <w:sz w:val="21"/>
+          <w:szCs w:val="21"/>
+          <w:lang w:eastAsia="en-IN"/>
+        </w:rPr>
+        <w:t xml:space="preserve">        </w:t>
+      </w:r>
+      <w:r>
+        <w:rPr>
+          <w:rFonts w:ascii="Consolas" w:eastAsia="Times New Roman" w:hAnsi="Consolas" w:cs="Times New Roman"/>
+          <w:color w:val="E06C75"/>
+          <w:sz w:val="21"/>
+          <w:szCs w:val="21"/>
+          <w:lang w:eastAsia="en-IN"/>
+        </w:rPr>
+        <w:t>name</w:t>
+      </w:r>
+      <w:r>
+        <w:rPr>
+          <w:rFonts w:ascii="Consolas" w:eastAsia="Times New Roman" w:hAnsi="Consolas" w:cs="Times New Roman"/>
+          <w:color w:val="ABB2BF"/>
+          <w:sz w:val="21"/>
+          <w:szCs w:val="21"/>
+          <w:lang w:eastAsia="en-IN"/>
+        </w:rPr>
+        <w:t>:</w:t>
+      </w:r>
+      <w:r>
+        <w:rPr>
+          <w:rFonts w:ascii="Consolas" w:eastAsia="Times New Roman" w:hAnsi="Consolas" w:cs="Times New Roman"/>
+          <w:color w:val="BBBBBB"/>
+          <w:sz w:val="21"/>
+          <w:szCs w:val="21"/>
+          <w:lang w:eastAsia="en-IN"/>
+        </w:rPr>
+        <w:t xml:space="preserve"> </w:t>
+      </w:r>
+      <w:r>
+        <w:rPr>
+          <w:rFonts w:ascii="Consolas" w:eastAsia="Times New Roman" w:hAnsi="Consolas" w:cs="Times New Roman"/>
+          <w:color w:val="E5C07B"/>
+          <w:sz w:val="21"/>
+          <w:szCs w:val="21"/>
+          <w:lang w:eastAsia="en-IN"/>
+        </w:rPr>
+        <w:t>"</w:t>
+      </w:r>
+      <w:proofErr w:type="gramStart"/>
+      <w:r>
+        <w:rPr>
+          <w:rFonts w:ascii="Consolas" w:eastAsia="Times New Roman" w:hAnsi="Consolas" w:cs="Times New Roman"/>
+          <w:color w:val="E5C07B"/>
+          <w:sz w:val="21"/>
+          <w:szCs w:val="21"/>
+          <w:lang w:eastAsia="en-IN"/>
+        </w:rPr>
+        <w:t xml:space="preserve">{{ </w:t>
+      </w:r>
+      <w:proofErr w:type="spellStart"/>
+      <w:r>
+        <w:rPr>
+          <w:rFonts w:ascii="Consolas" w:eastAsia="Times New Roman" w:hAnsi="Consolas" w:cs="Times New Roman"/>
+          <w:color w:val="E5C07B"/>
+          <w:sz w:val="21"/>
+          <w:szCs w:val="21"/>
+          <w:lang w:eastAsia="en-IN"/>
+        </w:rPr>
+        <w:t>aks</w:t>
+      </w:r>
+      <w:proofErr w:type="gramEnd"/>
+      <w:r>
+        <w:rPr>
+          <w:rFonts w:ascii="Consolas" w:eastAsia="Times New Roman" w:hAnsi="Consolas" w:cs="Times New Roman"/>
+          <w:color w:val="E5C07B"/>
+          <w:sz w:val="21"/>
+          <w:szCs w:val="21"/>
+          <w:lang w:eastAsia="en-IN"/>
+        </w:rPr>
+        <w:t>_name</w:t>
+      </w:r>
+      <w:proofErr w:type="spellEnd"/>
+      <w:r>
+        <w:rPr>
+          <w:rFonts w:ascii="Consolas" w:eastAsia="Times New Roman" w:hAnsi="Consolas" w:cs="Times New Roman"/>
+          <w:color w:val="E5C07B"/>
+          <w:sz w:val="21"/>
+          <w:szCs w:val="21"/>
+          <w:lang w:eastAsia="en-IN"/>
+        </w:rPr>
+        <w:t xml:space="preserve"> }}"</w:t>
+      </w:r>
+    </w:p>
+    <w:p>
+      <w:pPr>
+        <w:shd w:val="clear" w:color="auto" w:fill="282C34"/>
+        <w:spacing w:after="0" w:line="285" w:lineRule="atLeast"/>
+        <w:rPr>
+          <w:rFonts w:ascii="Consolas" w:eastAsia="Times New Roman" w:hAnsi="Consolas" w:cs="Times New Roman"/>
+          <w:color w:val="BBBBBB"/>
+          <w:sz w:val="21"/>
+          <w:szCs w:val="21"/>
+          <w:lang w:eastAsia="en-IN"/>
+        </w:rPr>
+      </w:pPr>
+      <w:r>
+        <w:rPr>
+          <w:rFonts w:ascii="Consolas" w:eastAsia="Times New Roman" w:hAnsi="Consolas" w:cs="Times New Roman"/>
+          <w:color w:val="BBBBBB"/>
+          <w:sz w:val="21"/>
+          <w:szCs w:val="21"/>
+          <w:lang w:eastAsia="en-IN"/>
+        </w:rPr>
+        <w:t xml:space="preserve">        </w:t>
+      </w:r>
+      <w:r>
+        <w:rPr>
+          <w:rFonts w:ascii="Consolas" w:eastAsia="Times New Roman" w:hAnsi="Consolas" w:cs="Times New Roman"/>
+          <w:color w:val="E06C75"/>
+          <w:sz w:val="21"/>
+          <w:szCs w:val="21"/>
+          <w:lang w:eastAsia="en-IN"/>
+        </w:rPr>
+        <w:t>location</w:t>
+      </w:r>
+      <w:r>
+        <w:rPr>
+          <w:rFonts w:ascii="Consolas" w:eastAsia="Times New Roman" w:hAnsi="Consolas" w:cs="Times New Roman"/>
+          <w:color w:val="ABB2BF"/>
+          <w:sz w:val="21"/>
+          <w:szCs w:val="21"/>
+          <w:lang w:eastAsia="en-IN"/>
+        </w:rPr>
+        <w:t>:</w:t>
+      </w:r>
+      <w:r>
+        <w:rPr>
+          <w:rFonts w:ascii="Consolas" w:eastAsia="Times New Roman" w:hAnsi="Consolas" w:cs="Times New Roman"/>
+          <w:color w:val="BBBBBB"/>
+          <w:sz w:val="21"/>
+          <w:szCs w:val="21"/>
+          <w:lang w:eastAsia="en-IN"/>
+        </w:rPr>
+        <w:t xml:space="preserve"> </w:t>
+      </w:r>
+      <w:r>
+        <w:rPr>
+          <w:rFonts w:ascii="Consolas" w:eastAsia="Times New Roman" w:hAnsi="Consolas" w:cs="Times New Roman"/>
+          <w:color w:val="E5C07B"/>
+          <w:sz w:val="21"/>
+          <w:szCs w:val="21"/>
+          <w:lang w:eastAsia="en-IN"/>
+        </w:rPr>
+        <w:t>"</w:t>
+      </w:r>
+      <w:proofErr w:type="gramStart"/>
+      <w:r>
+        <w:rPr>
+          <w:rFonts w:ascii="Consolas" w:eastAsia="Times New Roman" w:hAnsi="Consolas" w:cs="Times New Roman"/>
+          <w:color w:val="E5C07B"/>
+          <w:sz w:val="21"/>
+          <w:szCs w:val="21"/>
+          <w:lang w:eastAsia="en-IN"/>
+        </w:rPr>
+        <w:t xml:space="preserve">{{ </w:t>
+      </w:r>
+      <w:proofErr w:type="spellStart"/>
+      <w:r>
+        <w:rPr>
+          <w:rFonts w:ascii="Consolas" w:eastAsia="Times New Roman" w:hAnsi="Consolas" w:cs="Times New Roman"/>
+          <w:color w:val="E5C07B"/>
+          <w:sz w:val="21"/>
+          <w:szCs w:val="21"/>
+          <w:lang w:eastAsia="en-IN"/>
+        </w:rPr>
+        <w:t>AKS</w:t>
+      </w:r>
+      <w:proofErr w:type="gramEnd"/>
+      <w:r>
+        <w:rPr>
+          <w:rFonts w:ascii="Consolas" w:eastAsia="Times New Roman" w:hAnsi="Consolas" w:cs="Times New Roman"/>
+          <w:color w:val="E5C07B"/>
+          <w:sz w:val="21"/>
+          <w:szCs w:val="21"/>
+          <w:lang w:eastAsia="en-IN"/>
+        </w:rPr>
+        <w:t>_location</w:t>
+      </w:r>
+      <w:proofErr w:type="spellEnd"/>
+      <w:r>
+        <w:rPr>
+          <w:rFonts w:ascii="Consolas" w:eastAsia="Times New Roman" w:hAnsi="Consolas" w:cs="Times New Roman"/>
+          <w:color w:val="E5C07B"/>
+          <w:sz w:val="21"/>
+          <w:szCs w:val="21"/>
+          <w:lang w:eastAsia="en-IN"/>
+        </w:rPr>
+        <w:t xml:space="preserve"> }}"</w:t>
+      </w:r>
+    </w:p>
+    <w:p>
+      <w:pPr>
+        <w:shd w:val="clear" w:color="auto" w:fill="282C34"/>
+        <w:spacing w:after="0" w:line="285" w:lineRule="atLeast"/>
+        <w:rPr>
+          <w:rFonts w:ascii="Consolas" w:eastAsia="Times New Roman" w:hAnsi="Consolas" w:cs="Times New Roman"/>
+          <w:color w:val="BBBBBB"/>
+          <w:sz w:val="21"/>
+          <w:szCs w:val="21"/>
+          <w:lang w:eastAsia="en-IN"/>
+        </w:rPr>
+      </w:pPr>
+      <w:r>
+        <w:rPr>
+          <w:rFonts w:ascii="Consolas" w:eastAsia="Times New Roman" w:hAnsi="Consolas" w:cs="Times New Roman"/>
+          <w:color w:val="BBBBBB"/>
+          <w:sz w:val="21"/>
+          <w:szCs w:val="21"/>
+          <w:lang w:eastAsia="en-IN"/>
+        </w:rPr>
+        <w:t xml:space="preserve">        </w:t>
+      </w:r>
+      <w:proofErr w:type="spellStart"/>
+      <w:r>
+        <w:rPr>
+          <w:rFonts w:ascii="Consolas" w:eastAsia="Times New Roman" w:hAnsi="Consolas" w:cs="Times New Roman"/>
+          <w:color w:val="E06C75"/>
+          <w:sz w:val="21"/>
+          <w:szCs w:val="21"/>
+          <w:lang w:eastAsia="en-IN"/>
+        </w:rPr>
+        <w:t>kubernetes_version</w:t>
+      </w:r>
+      <w:proofErr w:type="spellEnd"/>
+      <w:r>
+        <w:rPr>
+          <w:rFonts w:ascii="Consolas" w:eastAsia="Times New Roman" w:hAnsi="Consolas" w:cs="Times New Roman"/>
+          <w:color w:val="ABB2BF"/>
+          <w:sz w:val="21"/>
+          <w:szCs w:val="21"/>
+          <w:lang w:eastAsia="en-IN"/>
+        </w:rPr>
+        <w:t>:</w:t>
+      </w:r>
+      <w:r>
+        <w:rPr>
+          <w:rFonts w:ascii="Consolas" w:eastAsia="Times New Roman" w:hAnsi="Consolas" w:cs="Times New Roman"/>
+          <w:color w:val="BBBBBB"/>
+          <w:sz w:val="21"/>
+          <w:szCs w:val="21"/>
+          <w:lang w:eastAsia="en-IN"/>
+        </w:rPr>
+        <w:t xml:space="preserve"> </w:t>
+      </w:r>
+      <w:r>
+        <w:rPr>
+          <w:rFonts w:ascii="Consolas" w:eastAsia="Times New Roman" w:hAnsi="Consolas" w:cs="Times New Roman"/>
+          <w:color w:val="E5C07B"/>
+          <w:sz w:val="21"/>
+          <w:szCs w:val="21"/>
+          <w:lang w:eastAsia="en-IN"/>
+        </w:rPr>
+        <w:t>"</w:t>
+      </w:r>
+      <w:proofErr w:type="gramStart"/>
+      <w:r>
+        <w:rPr>
+          <w:rFonts w:ascii="Consolas" w:eastAsia="Times New Roman" w:hAnsi="Consolas" w:cs="Times New Roman"/>
+          <w:color w:val="E5C07B"/>
+          <w:sz w:val="21"/>
+          <w:szCs w:val="21"/>
+          <w:lang w:eastAsia="en-IN"/>
+        </w:rPr>
+        <w:t>{{ k</w:t>
+      </w:r>
+      <w:proofErr w:type="gramEnd"/>
+      <w:r>
+        <w:rPr>
+          <w:rFonts w:ascii="Consolas" w:eastAsia="Times New Roman" w:hAnsi="Consolas" w:cs="Times New Roman"/>
+          <w:color w:val="E5C07B"/>
+          <w:sz w:val="21"/>
+          <w:szCs w:val="21"/>
+          <w:lang w:eastAsia="en-IN"/>
+        </w:rPr>
+        <w:t>8s_version }}"</w:t>
+      </w:r>
+    </w:p>
+    <w:p>
+      <w:pPr>
+        <w:shd w:val="clear" w:color="auto" w:fill="282C34"/>
+        <w:spacing w:after="0" w:line="285" w:lineRule="atLeast"/>
+        <w:rPr>
+          <w:rFonts w:ascii="Consolas" w:eastAsia="Times New Roman" w:hAnsi="Consolas" w:cs="Times New Roman"/>
+          <w:color w:val="BBBBBB"/>
+          <w:sz w:val="21"/>
+          <w:szCs w:val="21"/>
+          <w:lang w:eastAsia="en-IN"/>
+        </w:rPr>
+      </w:pPr>
+      <w:r>
+        <w:rPr>
+          <w:rFonts w:ascii="Consolas" w:eastAsia="Times New Roman" w:hAnsi="Consolas" w:cs="Times New Roman"/>
+          <w:color w:val="BBBBBB"/>
+          <w:sz w:val="21"/>
+          <w:szCs w:val="21"/>
+          <w:lang w:eastAsia="en-IN"/>
+        </w:rPr>
+        <w:t xml:space="preserve">        </w:t>
+      </w:r>
+      <w:proofErr w:type="spellStart"/>
+      <w:r>
+        <w:rPr>
+          <w:rFonts w:ascii="Consolas" w:eastAsia="Times New Roman" w:hAnsi="Consolas" w:cs="Times New Roman"/>
+          <w:color w:val="E06C75"/>
+          <w:sz w:val="21"/>
+          <w:szCs w:val="21"/>
+          <w:lang w:eastAsia="en-IN"/>
+        </w:rPr>
+        <w:t>resource_group</w:t>
+      </w:r>
+      <w:proofErr w:type="spellEnd"/>
+      <w:r>
+        <w:rPr>
+          <w:rFonts w:ascii="Consolas" w:eastAsia="Times New Roman" w:hAnsi="Consolas" w:cs="Times New Roman"/>
+          <w:color w:val="ABB2BF"/>
+          <w:sz w:val="21"/>
+          <w:szCs w:val="21"/>
+          <w:lang w:eastAsia="en-IN"/>
+        </w:rPr>
+        <w:t>:</w:t>
+      </w:r>
+      <w:r>
+        <w:rPr>
+          <w:rFonts w:ascii="Consolas" w:eastAsia="Times New Roman" w:hAnsi="Consolas" w:cs="Times New Roman"/>
+          <w:color w:val="BBBBBB"/>
+          <w:sz w:val="21"/>
+          <w:szCs w:val="21"/>
+          <w:lang w:eastAsia="en-IN"/>
+        </w:rPr>
+        <w:t xml:space="preserve"> </w:t>
+      </w:r>
+      <w:r>
+        <w:rPr>
+          <w:rFonts w:ascii="Consolas" w:eastAsia="Times New Roman" w:hAnsi="Consolas" w:cs="Times New Roman"/>
+          <w:color w:val="E5C07B"/>
+          <w:sz w:val="21"/>
+          <w:szCs w:val="21"/>
+          <w:lang w:eastAsia="en-IN"/>
+        </w:rPr>
+        <w:t>"</w:t>
+      </w:r>
+      <w:proofErr w:type="gramStart"/>
+      <w:r>
+        <w:rPr>
+          <w:rFonts w:ascii="Consolas" w:eastAsia="Times New Roman" w:hAnsi="Consolas" w:cs="Times New Roman"/>
+          <w:color w:val="E5C07B"/>
+          <w:sz w:val="21"/>
+          <w:szCs w:val="21"/>
+          <w:lang w:eastAsia="en-IN"/>
+        </w:rPr>
+        <w:t xml:space="preserve">{{ </w:t>
+      </w:r>
+      <w:proofErr w:type="spellStart"/>
+      <w:r>
+        <w:rPr>
+          <w:rFonts w:ascii="Consolas" w:eastAsia="Times New Roman" w:hAnsi="Consolas" w:cs="Times New Roman"/>
+          <w:color w:val="E5C07B"/>
+          <w:sz w:val="21"/>
+          <w:szCs w:val="21"/>
+          <w:lang w:eastAsia="en-IN"/>
+        </w:rPr>
+        <w:t>AKS</w:t>
+      </w:r>
+      <w:proofErr w:type="gramEnd"/>
+      <w:r>
+        <w:rPr>
+          <w:rFonts w:ascii="Consolas" w:eastAsia="Times New Roman" w:hAnsi="Consolas" w:cs="Times New Roman"/>
+          <w:color w:val="E5C07B"/>
+          <w:sz w:val="21"/>
+          <w:szCs w:val="21"/>
+          <w:lang w:eastAsia="en-IN"/>
+        </w:rPr>
+        <w:t>_resource_group</w:t>
+      </w:r>
+      <w:proofErr w:type="spellEnd"/>
+      <w:r>
+        <w:rPr>
+          <w:rFonts w:ascii="Consolas" w:eastAsia="Times New Roman" w:hAnsi="Consolas" w:cs="Times New Roman"/>
+          <w:color w:val="E5C07B"/>
+          <w:sz w:val="21"/>
+          <w:szCs w:val="21"/>
+          <w:lang w:eastAsia="en-IN"/>
+        </w:rPr>
+        <w:t xml:space="preserve"> }}"</w:t>
+      </w:r>
+    </w:p>
+    <w:p>
+      <w:pPr>
+        <w:shd w:val="clear" w:color="auto" w:fill="282C34"/>
+        <w:spacing w:after="0" w:line="285" w:lineRule="atLeast"/>
+        <w:rPr>
+          <w:rFonts w:ascii="Consolas" w:eastAsia="Times New Roman" w:hAnsi="Consolas" w:cs="Times New Roman"/>
+          <w:color w:val="BBBBBB"/>
+          <w:sz w:val="21"/>
+          <w:szCs w:val="21"/>
+          <w:lang w:eastAsia="en-IN"/>
+        </w:rPr>
+      </w:pPr>
+      <w:r>
+        <w:rPr>
+          <w:rFonts w:ascii="Consolas" w:eastAsia="Times New Roman" w:hAnsi="Consolas" w:cs="Times New Roman"/>
+          <w:color w:val="BBBBBB"/>
+          <w:sz w:val="21"/>
+          <w:szCs w:val="21"/>
+          <w:lang w:eastAsia="en-IN"/>
+        </w:rPr>
+        <w:t xml:space="preserve">        </w:t>
+      </w:r>
+      <w:proofErr w:type="spellStart"/>
+      <w:r>
+        <w:rPr>
+          <w:rFonts w:ascii="Consolas" w:eastAsia="Times New Roman" w:hAnsi="Consolas" w:cs="Times New Roman"/>
+          <w:color w:val="E06C75"/>
+          <w:sz w:val="21"/>
+          <w:szCs w:val="21"/>
+          <w:lang w:eastAsia="en-IN"/>
+        </w:rPr>
+        <w:t>dns_prefix</w:t>
+      </w:r>
+      <w:proofErr w:type="spellEnd"/>
+      <w:r>
+        <w:rPr>
+          <w:rFonts w:ascii="Consolas" w:eastAsia="Times New Roman" w:hAnsi="Consolas" w:cs="Times New Roman"/>
+          <w:color w:val="ABB2BF"/>
+          <w:sz w:val="21"/>
+          <w:szCs w:val="21"/>
+          <w:lang w:eastAsia="en-IN"/>
+        </w:rPr>
+        <w:t>:</w:t>
+      </w:r>
+      <w:r>
+        <w:rPr>
+          <w:rFonts w:ascii="Consolas" w:eastAsia="Times New Roman" w:hAnsi="Consolas" w:cs="Times New Roman"/>
+          <w:color w:val="BBBBBB"/>
+          <w:sz w:val="21"/>
+          <w:szCs w:val="21"/>
+          <w:lang w:eastAsia="en-IN"/>
+        </w:rPr>
+        <w:t xml:space="preserve"> </w:t>
+      </w:r>
+      <w:r>
+        <w:rPr>
+          <w:rFonts w:ascii="Consolas" w:eastAsia="Times New Roman" w:hAnsi="Consolas" w:cs="Times New Roman"/>
+          <w:color w:val="E5C07B"/>
+          <w:sz w:val="21"/>
+          <w:szCs w:val="21"/>
+          <w:lang w:eastAsia="en-IN"/>
+        </w:rPr>
+        <w:t>"</w:t>
+      </w:r>
+      <w:proofErr w:type="spellStart"/>
+      <w:r>
+        <w:rPr>
+          <w:rFonts w:ascii="Consolas" w:eastAsia="Times New Roman" w:hAnsi="Consolas" w:cs="Times New Roman"/>
+          <w:color w:val="E5C07B"/>
+          <w:sz w:val="21"/>
+          <w:szCs w:val="21"/>
+          <w:lang w:eastAsia="en-IN"/>
+        </w:rPr>
+        <w:t>mynewcluster</w:t>
+      </w:r>
+      <w:proofErr w:type="spellEnd"/>
+      <w:r>
+        <w:rPr>
+          <w:rFonts w:ascii="Consolas" w:eastAsia="Times New Roman" w:hAnsi="Consolas" w:cs="Times New Roman"/>
+          <w:color w:val="E5C07B"/>
+          <w:sz w:val="21"/>
+          <w:szCs w:val="21"/>
+          <w:lang w:eastAsia="en-IN"/>
+        </w:rPr>
+        <w:t>"</w:t>
+      </w:r>
+    </w:p>
+    <w:p>
+      <w:pPr>
+        <w:shd w:val="clear" w:color="auto" w:fill="282C34"/>
+        <w:spacing w:after="0" w:line="285" w:lineRule="atLeast"/>
+        <w:rPr>
+          <w:rFonts w:ascii="Consolas" w:eastAsia="Times New Roman" w:hAnsi="Consolas" w:cs="Times New Roman"/>
+          <w:color w:val="BBBBBB"/>
+          <w:sz w:val="21"/>
+          <w:szCs w:val="21"/>
+          <w:lang w:eastAsia="en-IN"/>
+        </w:rPr>
+      </w:pPr>
+      <w:r>
+        <w:rPr>
+          <w:rFonts w:ascii="Consolas" w:eastAsia="Times New Roman" w:hAnsi="Consolas" w:cs="Times New Roman"/>
+          <w:color w:val="BBBBBB"/>
+          <w:sz w:val="21"/>
+          <w:szCs w:val="21"/>
+          <w:lang w:eastAsia="en-IN"/>
+        </w:rPr>
+        <w:t xml:space="preserve">        </w:t>
+      </w:r>
+      <w:proofErr w:type="spellStart"/>
+      <w:r>
+        <w:rPr>
+          <w:rFonts w:ascii="Consolas" w:eastAsia="Times New Roman" w:hAnsi="Consolas" w:cs="Times New Roman"/>
+          <w:color w:val="E06C75"/>
+          <w:sz w:val="21"/>
+          <w:szCs w:val="21"/>
+          <w:lang w:eastAsia="en-IN"/>
+        </w:rPr>
+        <w:t>linux_profile</w:t>
+      </w:r>
+      <w:proofErr w:type="spellEnd"/>
+      <w:r>
+        <w:rPr>
+          <w:rFonts w:ascii="Consolas" w:eastAsia="Times New Roman" w:hAnsi="Consolas" w:cs="Times New Roman"/>
+          <w:color w:val="ABB2BF"/>
+          <w:sz w:val="21"/>
+          <w:szCs w:val="21"/>
+          <w:lang w:eastAsia="en-IN"/>
+        </w:rPr>
+        <w:t>:</w:t>
+      </w:r>
+    </w:p>
+    <w:p>
+      <w:pPr>
+        <w:shd w:val="clear" w:color="auto" w:fill="282C34"/>
+        <w:spacing w:after="0" w:line="285" w:lineRule="atLeast"/>
+        <w:rPr>
+          <w:rFonts w:ascii="Consolas" w:eastAsia="Times New Roman" w:hAnsi="Consolas" w:cs="Times New Roman"/>
+          <w:color w:val="BBBBBB"/>
+          <w:sz w:val="21"/>
+          <w:szCs w:val="21"/>
+          <w:lang w:eastAsia="en-IN"/>
+        </w:rPr>
+      </w:pPr>
+      <w:r>
+        <w:rPr>
+          <w:rFonts w:ascii="Consolas" w:eastAsia="Times New Roman" w:hAnsi="Consolas" w:cs="Times New Roman"/>
+          <w:color w:val="BBBBBB"/>
+          <w:sz w:val="21"/>
+          <w:szCs w:val="21"/>
+          <w:lang w:eastAsia="en-IN"/>
+        </w:rPr>
+        <w:t xml:space="preserve">          </w:t>
+      </w:r>
+      <w:proofErr w:type="spellStart"/>
+      <w:r>
+        <w:rPr>
+          <w:rFonts w:ascii="Consolas" w:eastAsia="Times New Roman" w:hAnsi="Consolas" w:cs="Times New Roman"/>
+          <w:color w:val="E06C75"/>
+          <w:sz w:val="21"/>
+          <w:szCs w:val="21"/>
+          <w:lang w:eastAsia="en-IN"/>
+        </w:rPr>
+        <w:t>admin_username</w:t>
+      </w:r>
+      <w:proofErr w:type="spellEnd"/>
+      <w:r>
+        <w:rPr>
+          <w:rFonts w:ascii="Consolas" w:eastAsia="Times New Roman" w:hAnsi="Consolas" w:cs="Times New Roman"/>
+          <w:color w:val="ABB2BF"/>
+          <w:sz w:val="21"/>
+          <w:szCs w:val="21"/>
+          <w:lang w:eastAsia="en-IN"/>
+        </w:rPr>
+        <w:t>:</w:t>
+      </w:r>
+      <w:r>
+        <w:rPr>
+          <w:rFonts w:ascii="Consolas" w:eastAsia="Times New Roman" w:hAnsi="Consolas" w:cs="Times New Roman"/>
+          <w:color w:val="BBBBBB"/>
+          <w:sz w:val="21"/>
+          <w:szCs w:val="21"/>
+          <w:lang w:eastAsia="en-IN"/>
+        </w:rPr>
+        <w:t xml:space="preserve"> </w:t>
+      </w:r>
+      <w:r>
+        <w:rPr>
+          <w:rFonts w:ascii="Consolas" w:eastAsia="Times New Roman" w:hAnsi="Consolas" w:cs="Times New Roman"/>
+          <w:color w:val="E5C07B"/>
+          <w:sz w:val="21"/>
+          <w:szCs w:val="21"/>
+          <w:lang w:eastAsia="en-IN"/>
+        </w:rPr>
+        <w:t>"</w:t>
+      </w:r>
+      <w:proofErr w:type="gramStart"/>
+      <w:r>
+        <w:rPr>
+          <w:rFonts w:ascii="Consolas" w:eastAsia="Times New Roman" w:hAnsi="Consolas" w:cs="Times New Roman"/>
+          <w:color w:val="E5C07B"/>
+          <w:sz w:val="21"/>
+          <w:szCs w:val="21"/>
+          <w:lang w:eastAsia="en-IN"/>
+        </w:rPr>
+        <w:t>{{ username</w:t>
+      </w:r>
+      <w:proofErr w:type="gramEnd"/>
+      <w:r>
+        <w:rPr>
+          <w:rFonts w:ascii="Consolas" w:eastAsia="Times New Roman" w:hAnsi="Consolas" w:cs="Times New Roman"/>
+          <w:color w:val="E5C07B"/>
+          <w:sz w:val="21"/>
+          <w:szCs w:val="21"/>
+          <w:lang w:eastAsia="en-IN"/>
+        </w:rPr>
+        <w:t xml:space="preserve"> }}"</w:t>
+      </w:r>
+    </w:p>
+    <w:p>
+      <w:pPr>
+        <w:shd w:val="clear" w:color="auto" w:fill="282C34"/>
+        <w:spacing w:after="0" w:line="285" w:lineRule="atLeast"/>
+        <w:rPr>
+          <w:rFonts w:ascii="Consolas" w:eastAsia="Times New Roman" w:hAnsi="Consolas" w:cs="Times New Roman"/>
+          <w:color w:val="BBBBBB"/>
+          <w:sz w:val="21"/>
+          <w:szCs w:val="21"/>
+          <w:lang w:eastAsia="en-IN"/>
+        </w:rPr>
+      </w:pPr>
+      <w:r>
+        <w:rPr>
+          <w:rFonts w:ascii="Consolas" w:eastAsia="Times New Roman" w:hAnsi="Consolas" w:cs="Times New Roman"/>
+          <w:color w:val="BBBBBB"/>
+          <w:sz w:val="21"/>
+          <w:szCs w:val="21"/>
+          <w:lang w:eastAsia="en-IN"/>
+        </w:rPr>
+        <w:t xml:space="preserve">          </w:t>
+      </w:r>
+      <w:proofErr w:type="spellStart"/>
+      <w:r>
+        <w:rPr>
+          <w:rFonts w:ascii="Consolas" w:eastAsia="Times New Roman" w:hAnsi="Consolas" w:cs="Times New Roman"/>
+          <w:color w:val="E06C75"/>
+          <w:sz w:val="21"/>
+          <w:szCs w:val="21"/>
+          <w:lang w:eastAsia="en-IN"/>
+        </w:rPr>
+        <w:t>ssh_key</w:t>
+      </w:r>
+      <w:proofErr w:type="spellEnd"/>
+      <w:r>
+        <w:rPr>
+          <w:rFonts w:ascii="Consolas" w:eastAsia="Times New Roman" w:hAnsi="Consolas" w:cs="Times New Roman"/>
+          <w:color w:val="ABB2BF"/>
+          <w:sz w:val="21"/>
+          <w:szCs w:val="21"/>
+          <w:lang w:eastAsia="en-IN"/>
+        </w:rPr>
+        <w:t>:</w:t>
+      </w:r>
+      <w:r>
+        <w:rPr>
+          <w:rFonts w:ascii="Consolas" w:eastAsia="Times New Roman" w:hAnsi="Consolas" w:cs="Times New Roman"/>
+          <w:color w:val="BBBBBB"/>
+          <w:sz w:val="21"/>
+          <w:szCs w:val="21"/>
+          <w:lang w:eastAsia="en-IN"/>
+        </w:rPr>
+        <w:t xml:space="preserve"> </w:t>
+      </w:r>
+      <w:r>
+        <w:rPr>
+          <w:rFonts w:ascii="Consolas" w:eastAsia="Times New Roman" w:hAnsi="Consolas" w:cs="Times New Roman"/>
+          <w:color w:val="E5C07B"/>
+          <w:sz w:val="21"/>
+          <w:szCs w:val="21"/>
+          <w:lang w:eastAsia="en-IN"/>
+        </w:rPr>
+        <w:t>"</w:t>
+      </w:r>
+      <w:proofErr w:type="gramStart"/>
+      <w:r>
+        <w:rPr>
+          <w:rFonts w:ascii="Consolas" w:eastAsia="Times New Roman" w:hAnsi="Consolas" w:cs="Times New Roman"/>
+          <w:color w:val="E5C07B"/>
+          <w:sz w:val="21"/>
+          <w:szCs w:val="21"/>
+          <w:lang w:eastAsia="en-IN"/>
+        </w:rPr>
+        <w:t xml:space="preserve">{{ </w:t>
+      </w:r>
+      <w:proofErr w:type="spellStart"/>
+      <w:r>
+        <w:rPr>
+          <w:rFonts w:ascii="Consolas" w:eastAsia="Times New Roman" w:hAnsi="Consolas" w:cs="Times New Roman"/>
+          <w:color w:val="E5C07B"/>
+          <w:sz w:val="21"/>
+          <w:szCs w:val="21"/>
+          <w:lang w:eastAsia="en-IN"/>
+        </w:rPr>
+        <w:t>ssh</w:t>
+      </w:r>
+      <w:proofErr w:type="gramEnd"/>
+      <w:r>
+        <w:rPr>
+          <w:rFonts w:ascii="Consolas" w:eastAsia="Times New Roman" w:hAnsi="Consolas" w:cs="Times New Roman"/>
+          <w:color w:val="E5C07B"/>
+          <w:sz w:val="21"/>
+          <w:szCs w:val="21"/>
+          <w:lang w:eastAsia="en-IN"/>
+        </w:rPr>
+        <w:t>_pub_key</w:t>
+      </w:r>
+      <w:proofErr w:type="spellEnd"/>
+      <w:r>
+        <w:rPr>
+          <w:rFonts w:ascii="Consolas" w:eastAsia="Times New Roman" w:hAnsi="Consolas" w:cs="Times New Roman"/>
+          <w:color w:val="E5C07B"/>
+          <w:sz w:val="21"/>
+          <w:szCs w:val="21"/>
+          <w:lang w:eastAsia="en-IN"/>
+        </w:rPr>
+        <w:t xml:space="preserve"> }}"</w:t>
+      </w:r>
+    </w:p>
+    <w:p>
+      <w:pPr>
+        <w:shd w:val="clear" w:color="auto" w:fill="282C34"/>
+        <w:spacing w:after="0" w:line="285" w:lineRule="atLeast"/>
+        <w:rPr>
+          <w:rFonts w:ascii="Consolas" w:eastAsia="Times New Roman" w:hAnsi="Consolas" w:cs="Times New Roman"/>
+          <w:color w:val="BBBBBB"/>
+          <w:sz w:val="21"/>
+          <w:szCs w:val="21"/>
+          <w:lang w:eastAsia="en-IN"/>
+        </w:rPr>
+      </w:pPr>
+      <w:r>
+        <w:rPr>
+          <w:rFonts w:ascii="Consolas" w:eastAsia="Times New Roman" w:hAnsi="Consolas" w:cs="Times New Roman"/>
+          <w:color w:val="BBBBBB"/>
+          <w:sz w:val="21"/>
+          <w:szCs w:val="21"/>
+          <w:lang w:eastAsia="en-IN"/>
+        </w:rPr>
+        <w:t xml:space="preserve">        </w:t>
+      </w:r>
+      <w:proofErr w:type="spellStart"/>
+      <w:r>
+        <w:rPr>
+          <w:rFonts w:ascii="Consolas" w:eastAsia="Times New Roman" w:hAnsi="Consolas" w:cs="Times New Roman"/>
+          <w:color w:val="E06C75"/>
+          <w:sz w:val="21"/>
+          <w:szCs w:val="21"/>
+          <w:lang w:eastAsia="en-IN"/>
+        </w:rPr>
+        <w:t>service_principal</w:t>
+      </w:r>
+      <w:proofErr w:type="spellEnd"/>
+      <w:r>
+        <w:rPr>
+          <w:rFonts w:ascii="Consolas" w:eastAsia="Times New Roman" w:hAnsi="Consolas" w:cs="Times New Roman"/>
+          <w:color w:val="ABB2BF"/>
+          <w:sz w:val="21"/>
+          <w:szCs w:val="21"/>
+          <w:lang w:eastAsia="en-IN"/>
+        </w:rPr>
+        <w:t>:</w:t>
+      </w:r>
+    </w:p>
+    <w:p>
+      <w:pPr>
+        <w:shd w:val="clear" w:color="auto" w:fill="282C34"/>
+        <w:spacing w:after="0" w:line="285" w:lineRule="atLeast"/>
+        <w:rPr>
+          <w:rFonts w:ascii="Consolas" w:eastAsia="Times New Roman" w:hAnsi="Consolas" w:cs="Times New Roman"/>
+          <w:color w:val="BBBBBB"/>
+          <w:sz w:val="21"/>
+          <w:szCs w:val="21"/>
+          <w:lang w:eastAsia="en-IN"/>
+        </w:rPr>
+      </w:pPr>
+      <w:r>
+        <w:rPr>
+          <w:rFonts w:ascii="Consolas" w:eastAsia="Times New Roman" w:hAnsi="Consolas" w:cs="Times New Roman"/>
+          <w:color w:val="BBBBBB"/>
+          <w:sz w:val="21"/>
+          <w:szCs w:val="21"/>
+          <w:lang w:eastAsia="en-IN"/>
+        </w:rPr>
+        <w:t xml:space="preserve">          </w:t>
+      </w:r>
+      <w:proofErr w:type="spellStart"/>
+      <w:r>
+        <w:rPr>
+          <w:rFonts w:ascii="Consolas" w:eastAsia="Times New Roman" w:hAnsi="Consolas" w:cs="Times New Roman"/>
+          <w:color w:val="E06C75"/>
+          <w:sz w:val="21"/>
+          <w:szCs w:val="21"/>
+          <w:lang w:eastAsia="en-IN"/>
+        </w:rPr>
+        <w:t>client_id</w:t>
+      </w:r>
+      <w:proofErr w:type="spellEnd"/>
+      <w:r>
+        <w:rPr>
+          <w:rFonts w:ascii="Consolas" w:eastAsia="Times New Roman" w:hAnsi="Consolas" w:cs="Times New Roman"/>
+          <w:color w:val="ABB2BF"/>
+          <w:sz w:val="21"/>
+          <w:szCs w:val="21"/>
+          <w:lang w:eastAsia="en-IN"/>
+        </w:rPr>
+        <w:t>:</w:t>
+      </w:r>
+      <w:r>
+        <w:rPr>
+          <w:rFonts w:ascii="Consolas" w:eastAsia="Times New Roman" w:hAnsi="Consolas" w:cs="Times New Roman"/>
+          <w:color w:val="BBBBBB"/>
+          <w:sz w:val="21"/>
+          <w:szCs w:val="21"/>
+          <w:lang w:eastAsia="en-IN"/>
+        </w:rPr>
+        <w:t xml:space="preserve"> </w:t>
+      </w:r>
+      <w:r>
+        <w:rPr>
+          <w:rFonts w:ascii="Consolas" w:eastAsia="Times New Roman" w:hAnsi="Consolas" w:cs="Times New Roman"/>
+          <w:color w:val="E5C07B"/>
+          <w:sz w:val="21"/>
+          <w:szCs w:val="21"/>
+          <w:lang w:eastAsia="en-IN"/>
+        </w:rPr>
+        <w:t>"</w:t>
+      </w:r>
+      <w:proofErr w:type="gramStart"/>
+      <w:r>
+        <w:rPr>
+          <w:rFonts w:ascii="Consolas" w:eastAsia="Times New Roman" w:hAnsi="Consolas" w:cs="Times New Roman"/>
+          <w:color w:val="E5C07B"/>
+          <w:sz w:val="21"/>
+          <w:szCs w:val="21"/>
+          <w:lang w:eastAsia="en-IN"/>
+        </w:rPr>
+        <w:t xml:space="preserve">{{ </w:t>
+      </w:r>
+      <w:proofErr w:type="spellStart"/>
+      <w:r>
+        <w:rPr>
+          <w:rFonts w:ascii="Consolas" w:eastAsia="Times New Roman" w:hAnsi="Consolas" w:cs="Times New Roman"/>
+          <w:color w:val="E5C07B"/>
+          <w:sz w:val="21"/>
+          <w:szCs w:val="21"/>
+          <w:lang w:eastAsia="en-IN"/>
+        </w:rPr>
+        <w:t>client</w:t>
+      </w:r>
+      <w:proofErr w:type="gramEnd"/>
+      <w:r>
+        <w:rPr>
+          <w:rFonts w:ascii="Consolas" w:eastAsia="Times New Roman" w:hAnsi="Consolas" w:cs="Times New Roman"/>
+          <w:color w:val="E5C07B"/>
+          <w:sz w:val="21"/>
+          <w:szCs w:val="21"/>
+          <w:lang w:eastAsia="en-IN"/>
+        </w:rPr>
+        <w:t>_id</w:t>
+      </w:r>
+      <w:proofErr w:type="spellEnd"/>
+      <w:r>
+        <w:rPr>
+          <w:rFonts w:ascii="Consolas" w:eastAsia="Times New Roman" w:hAnsi="Consolas" w:cs="Times New Roman"/>
+          <w:color w:val="E5C07B"/>
+          <w:sz w:val="21"/>
+          <w:szCs w:val="21"/>
+          <w:lang w:eastAsia="en-IN"/>
+        </w:rPr>
+        <w:t xml:space="preserve"> }}"</w:t>
+      </w:r>
+    </w:p>
+    <w:p>
+      <w:pPr>
+        <w:shd w:val="clear" w:color="auto" w:fill="282C34"/>
+        <w:spacing w:after="0" w:line="285" w:lineRule="atLeast"/>
+        <w:rPr>
+          <w:rFonts w:ascii="Consolas" w:eastAsia="Times New Roman" w:hAnsi="Consolas" w:cs="Times New Roman"/>
+          <w:color w:val="BBBBBB"/>
+          <w:sz w:val="21"/>
+          <w:szCs w:val="21"/>
+          <w:lang w:eastAsia="en-IN"/>
+        </w:rPr>
+      </w:pPr>
+      <w:r>
+        <w:rPr>
+          <w:rFonts w:ascii="Consolas" w:eastAsia="Times New Roman" w:hAnsi="Consolas" w:cs="Times New Roman"/>
+          <w:color w:val="BBBBBB"/>
+          <w:sz w:val="21"/>
+          <w:szCs w:val="21"/>
+          <w:lang w:eastAsia="en-IN"/>
+        </w:rPr>
+        <w:t xml:space="preserve">          </w:t>
+      </w:r>
+      <w:proofErr w:type="spellStart"/>
+      <w:r>
+        <w:rPr>
+          <w:rFonts w:ascii="Consolas" w:eastAsia="Times New Roman" w:hAnsi="Consolas" w:cs="Times New Roman"/>
+          <w:color w:val="E06C75"/>
+          <w:sz w:val="21"/>
+          <w:szCs w:val="21"/>
+          <w:lang w:eastAsia="en-IN"/>
+        </w:rPr>
+        <w:t>client_secret</w:t>
+      </w:r>
+      <w:proofErr w:type="spellEnd"/>
+      <w:r>
+        <w:rPr>
+          <w:rFonts w:ascii="Consolas" w:eastAsia="Times New Roman" w:hAnsi="Consolas" w:cs="Times New Roman"/>
+          <w:color w:val="ABB2BF"/>
+          <w:sz w:val="21"/>
+          <w:szCs w:val="21"/>
+          <w:lang w:eastAsia="en-IN"/>
+        </w:rPr>
+        <w:t>:</w:t>
+      </w:r>
+      <w:r>
+        <w:rPr>
+          <w:rFonts w:ascii="Consolas" w:eastAsia="Times New Roman" w:hAnsi="Consolas" w:cs="Times New Roman"/>
+          <w:color w:val="BBBBBB"/>
+          <w:sz w:val="21"/>
+          <w:szCs w:val="21"/>
+          <w:lang w:eastAsia="en-IN"/>
+        </w:rPr>
+        <w:t xml:space="preserve"> </w:t>
+      </w:r>
+      <w:r>
+        <w:rPr>
+          <w:rFonts w:ascii="Consolas" w:eastAsia="Times New Roman" w:hAnsi="Consolas" w:cs="Times New Roman"/>
+          <w:color w:val="E5C07B"/>
+          <w:sz w:val="21"/>
+          <w:szCs w:val="21"/>
+          <w:lang w:eastAsia="en-IN"/>
+        </w:rPr>
+        <w:t>"</w:t>
+      </w:r>
+      <w:proofErr w:type="gramStart"/>
+      <w:r>
+        <w:rPr>
+          <w:rFonts w:ascii="Consolas" w:eastAsia="Times New Roman" w:hAnsi="Consolas" w:cs="Times New Roman"/>
+          <w:color w:val="E5C07B"/>
+          <w:sz w:val="21"/>
+          <w:szCs w:val="21"/>
+          <w:lang w:eastAsia="en-IN"/>
+        </w:rPr>
+        <w:t xml:space="preserve">{{ </w:t>
+      </w:r>
+      <w:proofErr w:type="spellStart"/>
+      <w:r>
+        <w:rPr>
+          <w:rFonts w:ascii="Consolas" w:eastAsia="Times New Roman" w:hAnsi="Consolas" w:cs="Times New Roman"/>
+          <w:color w:val="E5C07B"/>
+          <w:sz w:val="21"/>
+          <w:szCs w:val="21"/>
+          <w:lang w:eastAsia="en-IN"/>
+        </w:rPr>
+        <w:t>client</w:t>
+      </w:r>
+      <w:proofErr w:type="gramEnd"/>
+      <w:r>
+        <w:rPr>
+          <w:rFonts w:ascii="Consolas" w:eastAsia="Times New Roman" w:hAnsi="Consolas" w:cs="Times New Roman"/>
+          <w:color w:val="E5C07B"/>
+          <w:sz w:val="21"/>
+          <w:szCs w:val="21"/>
+          <w:lang w:eastAsia="en-IN"/>
+        </w:rPr>
+        <w:t>_secret</w:t>
+      </w:r>
+      <w:proofErr w:type="spellEnd"/>
+      <w:r>
+        <w:rPr>
+          <w:rFonts w:ascii="Consolas" w:eastAsia="Times New Roman" w:hAnsi="Consolas" w:cs="Times New Roman"/>
+          <w:color w:val="E5C07B"/>
+          <w:sz w:val="21"/>
+          <w:szCs w:val="21"/>
+          <w:lang w:eastAsia="en-IN"/>
+        </w:rPr>
+        <w:t xml:space="preserve"> }}"</w:t>
+      </w:r>
+    </w:p>
+    <w:p>
+      <w:pPr>
+        <w:shd w:val="clear" w:color="auto" w:fill="282C34"/>
+        <w:spacing w:after="0" w:line="285" w:lineRule="atLeast"/>
+        <w:rPr>
+          <w:rFonts w:ascii="Consolas" w:eastAsia="Times New Roman" w:hAnsi="Consolas" w:cs="Times New Roman"/>
+          <w:color w:val="BBBBBB"/>
+          <w:sz w:val="21"/>
+          <w:szCs w:val="21"/>
+          <w:lang w:eastAsia="en-IN"/>
+        </w:rPr>
+      </w:pPr>
+      <w:r>
+        <w:rPr>
+          <w:rFonts w:ascii="Consolas" w:eastAsia="Times New Roman" w:hAnsi="Consolas" w:cs="Times New Roman"/>
+          <w:color w:val="BBBBBB"/>
+          <w:sz w:val="21"/>
+          <w:szCs w:val="21"/>
+          <w:lang w:eastAsia="en-IN"/>
+        </w:rPr>
+        <w:t xml:space="preserve">        </w:t>
+      </w:r>
+      <w:proofErr w:type="spellStart"/>
+      <w:r>
+        <w:rPr>
+          <w:rFonts w:ascii="Consolas" w:eastAsia="Times New Roman" w:hAnsi="Consolas" w:cs="Times New Roman"/>
+          <w:color w:val="E06C75"/>
+          <w:sz w:val="21"/>
+          <w:szCs w:val="21"/>
+          <w:lang w:eastAsia="en-IN"/>
+        </w:rPr>
+        <w:t>agent_pool_profiles</w:t>
+      </w:r>
+      <w:proofErr w:type="spellEnd"/>
+      <w:r>
+        <w:rPr>
+          <w:rFonts w:ascii="Consolas" w:eastAsia="Times New Roman" w:hAnsi="Consolas" w:cs="Times New Roman"/>
+          <w:color w:val="ABB2BF"/>
+          <w:sz w:val="21"/>
+          <w:szCs w:val="21"/>
+          <w:lang w:eastAsia="en-IN"/>
+        </w:rPr>
+        <w:t>:</w:t>
+      </w:r>
+    </w:p>
+    <w:p>
+      <w:pPr>
+        <w:shd w:val="clear" w:color="auto" w:fill="282C34"/>
+        <w:spacing w:after="0" w:line="285" w:lineRule="atLeast"/>
+        <w:rPr>
+          <w:rFonts w:ascii="Consolas" w:eastAsia="Times New Roman" w:hAnsi="Consolas" w:cs="Times New Roman"/>
+          <w:color w:val="BBBBBB"/>
+          <w:sz w:val="21"/>
+          <w:szCs w:val="21"/>
+          <w:lang w:eastAsia="en-IN"/>
+        </w:rPr>
+      </w:pPr>
+      <w:r>
+        <w:rPr>
+          <w:rFonts w:ascii="Consolas" w:eastAsia="Times New Roman" w:hAnsi="Consolas" w:cs="Times New Roman"/>
+          <w:color w:val="BBBBBB"/>
+          <w:sz w:val="21"/>
+          <w:szCs w:val="21"/>
+          <w:lang w:eastAsia="en-IN"/>
+        </w:rPr>
+        <w:t xml:space="preserve">          - </w:t>
+      </w:r>
+      <w:r>
+        <w:rPr>
+          <w:rFonts w:ascii="Consolas" w:eastAsia="Times New Roman" w:hAnsi="Consolas" w:cs="Times New Roman"/>
+          <w:color w:val="E06C75"/>
+          <w:sz w:val="21"/>
+          <w:szCs w:val="21"/>
+          <w:lang w:eastAsia="en-IN"/>
+        </w:rPr>
+        <w:t>name</w:t>
+      </w:r>
+      <w:r>
+        <w:rPr>
+          <w:rFonts w:ascii="Consolas" w:eastAsia="Times New Roman" w:hAnsi="Consolas" w:cs="Times New Roman"/>
+          <w:color w:val="ABB2BF"/>
+          <w:sz w:val="21"/>
+          <w:szCs w:val="21"/>
+          <w:lang w:eastAsia="en-IN"/>
+        </w:rPr>
+        <w:t>:</w:t>
+      </w:r>
+      <w:r>
+        <w:rPr>
+          <w:rFonts w:ascii="Consolas" w:eastAsia="Times New Roman" w:hAnsi="Consolas" w:cs="Times New Roman"/>
+          <w:color w:val="BBBBBB"/>
+          <w:sz w:val="21"/>
+          <w:szCs w:val="21"/>
+          <w:lang w:eastAsia="en-IN"/>
+        </w:rPr>
+        <w:t xml:space="preserve"> </w:t>
+      </w:r>
+      <w:r>
+        <w:rPr>
+          <w:rFonts w:ascii="Consolas" w:eastAsia="Times New Roman" w:hAnsi="Consolas" w:cs="Times New Roman"/>
+          <w:color w:val="E5C07B"/>
+          <w:sz w:val="21"/>
+          <w:szCs w:val="21"/>
+          <w:lang w:eastAsia="en-IN"/>
+        </w:rPr>
+        <w:t>default</w:t>
+      </w:r>
+    </w:p>
+    <w:p>
+      <w:pPr>
+        <w:shd w:val="clear" w:color="auto" w:fill="282C34"/>
+        <w:spacing w:after="0" w:line="285" w:lineRule="atLeast"/>
+        <w:rPr>
+          <w:rFonts w:ascii="Consolas" w:eastAsia="Times New Roman" w:hAnsi="Consolas" w:cs="Times New Roman"/>
+          <w:color w:val="BBBBBB"/>
+          <w:sz w:val="21"/>
+          <w:szCs w:val="21"/>
+          <w:lang w:eastAsia="en-IN"/>
+        </w:rPr>
+      </w:pPr>
+      <w:r>
+        <w:rPr>
+          <w:rFonts w:ascii="Consolas" w:eastAsia="Times New Roman" w:hAnsi="Consolas" w:cs="Times New Roman"/>
+          <w:color w:val="BBBBBB"/>
+          <w:sz w:val="21"/>
+          <w:szCs w:val="21"/>
+          <w:lang w:eastAsia="en-IN"/>
+        </w:rPr>
+        <w:t xml:space="preserve">            </w:t>
+      </w:r>
+      <w:r>
+        <w:rPr>
+          <w:rFonts w:ascii="Consolas" w:eastAsia="Times New Roman" w:hAnsi="Consolas" w:cs="Times New Roman"/>
+          <w:color w:val="E06C75"/>
+          <w:sz w:val="21"/>
+          <w:szCs w:val="21"/>
+          <w:lang w:eastAsia="en-IN"/>
+        </w:rPr>
+        <w:t>count</w:t>
+      </w:r>
+      <w:r>
+        <w:rPr>
+          <w:rFonts w:ascii="Consolas" w:eastAsia="Times New Roman" w:hAnsi="Consolas" w:cs="Times New Roman"/>
+          <w:color w:val="ABB2BF"/>
+          <w:sz w:val="21"/>
+          <w:szCs w:val="21"/>
+          <w:lang w:eastAsia="en-IN"/>
+        </w:rPr>
+        <w:t>:</w:t>
+      </w:r>
+      <w:r>
+        <w:rPr>
+          <w:rFonts w:ascii="Consolas" w:eastAsia="Times New Roman" w:hAnsi="Consolas" w:cs="Times New Roman"/>
+          <w:color w:val="BBBBBB"/>
+          <w:sz w:val="21"/>
+          <w:szCs w:val="21"/>
+          <w:lang w:eastAsia="en-IN"/>
+        </w:rPr>
+        <w:t xml:space="preserve"> </w:t>
+      </w:r>
+      <w:r>
+        <w:rPr>
+          <w:rFonts w:ascii="Consolas" w:eastAsia="Times New Roman" w:hAnsi="Consolas" w:cs="Times New Roman"/>
+          <w:color w:val="C678DD"/>
+          <w:sz w:val="21"/>
+          <w:szCs w:val="21"/>
+          <w:lang w:eastAsia="en-IN"/>
+        </w:rPr>
+        <w:t>1</w:t>
+      </w:r>
+    </w:p>
+    <w:p>
+      <w:pPr>
+        <w:shd w:val="clear" w:color="auto" w:fill="282C34"/>
+        <w:spacing w:after="0" w:line="285" w:lineRule="atLeast"/>
+        <w:rPr>
+          <w:rFonts w:ascii="Consolas" w:eastAsia="Times New Roman" w:hAnsi="Consolas" w:cs="Times New Roman"/>
+          <w:color w:val="BBBBBB"/>
+          <w:sz w:val="21"/>
+          <w:szCs w:val="21"/>
+          <w:lang w:eastAsia="en-IN"/>
+        </w:rPr>
+      </w:pPr>
+      <w:r>
+        <w:rPr>
+          <w:rFonts w:ascii="Consolas" w:eastAsia="Times New Roman" w:hAnsi="Consolas" w:cs="Times New Roman"/>
+          <w:color w:val="BBBBBB"/>
+          <w:sz w:val="21"/>
+          <w:szCs w:val="21"/>
+          <w:lang w:eastAsia="en-IN"/>
+        </w:rPr>
+        <w:t xml:space="preserve">            </w:t>
+      </w:r>
+      <w:proofErr w:type="spellStart"/>
+      <w:r>
+        <w:rPr>
+          <w:rFonts w:ascii="Consolas" w:eastAsia="Times New Roman" w:hAnsi="Consolas" w:cs="Times New Roman"/>
+          <w:color w:val="E06C75"/>
+          <w:sz w:val="21"/>
+          <w:szCs w:val="21"/>
+          <w:lang w:eastAsia="en-IN"/>
+        </w:rPr>
+        <w:t>vm_size</w:t>
+      </w:r>
+      <w:proofErr w:type="spellEnd"/>
+      <w:r>
+        <w:rPr>
+          <w:rFonts w:ascii="Consolas" w:eastAsia="Times New Roman" w:hAnsi="Consolas" w:cs="Times New Roman"/>
+          <w:color w:val="ABB2BF"/>
+          <w:sz w:val="21"/>
+          <w:szCs w:val="21"/>
+          <w:lang w:eastAsia="en-IN"/>
+        </w:rPr>
+        <w:t>:</w:t>
+      </w:r>
+      <w:r>
+        <w:rPr>
+          <w:rFonts w:ascii="Consolas" w:eastAsia="Times New Roman" w:hAnsi="Consolas" w:cs="Times New Roman"/>
+          <w:color w:val="BBBBBB"/>
+          <w:sz w:val="21"/>
+          <w:szCs w:val="21"/>
+          <w:lang w:eastAsia="en-IN"/>
+        </w:rPr>
+        <w:t xml:space="preserve"> </w:t>
+      </w:r>
+      <w:r>
+        <w:rPr>
+          <w:rFonts w:ascii="Consolas" w:eastAsia="Times New Roman" w:hAnsi="Consolas" w:cs="Times New Roman"/>
+          <w:color w:val="E5C07B"/>
+          <w:sz w:val="21"/>
+          <w:szCs w:val="21"/>
+          <w:lang w:eastAsia="en-IN"/>
+        </w:rPr>
+        <w:t>Standard_B2s</w:t>
+      </w:r>
+    </w:p>
+    <w:p>
+      <w:pPr>
+        <w:shd w:val="clear" w:color="auto" w:fill="282C34"/>
+        <w:spacing w:after="0" w:line="285" w:lineRule="atLeast"/>
+        <w:rPr>
+          <w:rFonts w:ascii="Consolas" w:eastAsia="Times New Roman" w:hAnsi="Consolas" w:cs="Times New Roman"/>
+          <w:color w:val="BBBBBB"/>
+          <w:sz w:val="21"/>
+          <w:szCs w:val="21"/>
+          <w:lang w:eastAsia="en-IN"/>
+        </w:rPr>
+      </w:pPr>
+      <w:r>
+        <w:rPr>
+          <w:rFonts w:ascii="Consolas" w:eastAsia="Times New Roman" w:hAnsi="Consolas" w:cs="Times New Roman"/>
+          <w:color w:val="BBBBBB"/>
+          <w:sz w:val="21"/>
+          <w:szCs w:val="21"/>
+          <w:lang w:eastAsia="en-IN"/>
+        </w:rPr>
+        <w:t xml:space="preserve">            </w:t>
+      </w:r>
+      <w:r>
+        <w:rPr>
+          <w:rFonts w:ascii="Consolas" w:eastAsia="Times New Roman" w:hAnsi="Consolas" w:cs="Times New Roman"/>
+          <w:color w:val="E06C75"/>
+          <w:sz w:val="21"/>
+          <w:szCs w:val="21"/>
+          <w:lang w:eastAsia="en-IN"/>
+        </w:rPr>
+        <w:t>mode</w:t>
+      </w:r>
+      <w:r>
+        <w:rPr>
+          <w:rFonts w:ascii="Consolas" w:eastAsia="Times New Roman" w:hAnsi="Consolas" w:cs="Times New Roman"/>
+          <w:color w:val="ABB2BF"/>
+          <w:sz w:val="21"/>
+          <w:szCs w:val="21"/>
+          <w:lang w:eastAsia="en-IN"/>
+        </w:rPr>
+        <w:t>:</w:t>
+      </w:r>
+      <w:r>
+        <w:rPr>
+          <w:rFonts w:ascii="Consolas" w:eastAsia="Times New Roman" w:hAnsi="Consolas" w:cs="Times New Roman"/>
+          <w:color w:val="BBBBBB"/>
+          <w:sz w:val="21"/>
+          <w:szCs w:val="21"/>
+          <w:lang w:eastAsia="en-IN"/>
+        </w:rPr>
+        <w:t xml:space="preserve"> </w:t>
+      </w:r>
+      <w:r>
+        <w:rPr>
+          <w:rFonts w:ascii="Consolas" w:eastAsia="Times New Roman" w:hAnsi="Consolas" w:cs="Times New Roman"/>
+          <w:color w:val="E5C07B"/>
+          <w:sz w:val="21"/>
+          <w:szCs w:val="21"/>
+          <w:lang w:eastAsia="en-IN"/>
+        </w:rPr>
+        <w:t>System</w:t>
+      </w:r>
+    </w:p>
+    <w:p>
+      <w:pPr>
+        <w:shd w:val="clear" w:color="auto" w:fill="282C34"/>
+        <w:spacing w:after="0" w:line="285" w:lineRule="atLeast"/>
+        <w:rPr>
+          <w:rFonts w:ascii="Consolas" w:eastAsia="Times New Roman" w:hAnsi="Consolas" w:cs="Times New Roman"/>
+          <w:color w:val="BBBBBB"/>
+          <w:sz w:val="21"/>
+          <w:szCs w:val="21"/>
+          <w:lang w:eastAsia="en-IN"/>
+        </w:rPr>
+      </w:pPr>
+      <w:r>
+        <w:rPr>
+          <w:rFonts w:ascii="Consolas" w:eastAsia="Times New Roman" w:hAnsi="Consolas" w:cs="Times New Roman"/>
+          <w:color w:val="BBBBBB"/>
+          <w:sz w:val="21"/>
+          <w:szCs w:val="21"/>
+          <w:lang w:eastAsia="en-IN"/>
+        </w:rPr>
+        <w:t xml:space="preserve">        </w:t>
+      </w:r>
+      <w:r>
+        <w:rPr>
+          <w:rFonts w:ascii="Consolas" w:eastAsia="Times New Roman" w:hAnsi="Consolas" w:cs="Times New Roman"/>
+          <w:color w:val="E06C75"/>
+          <w:sz w:val="21"/>
+          <w:szCs w:val="21"/>
+          <w:lang w:eastAsia="en-IN"/>
+        </w:rPr>
+        <w:t>tags</w:t>
+      </w:r>
+      <w:r>
+        <w:rPr>
+          <w:rFonts w:ascii="Consolas" w:eastAsia="Times New Roman" w:hAnsi="Consolas" w:cs="Times New Roman"/>
+          <w:color w:val="ABB2BF"/>
+          <w:sz w:val="21"/>
+          <w:szCs w:val="21"/>
+          <w:lang w:eastAsia="en-IN"/>
+        </w:rPr>
+        <w:t>:</w:t>
+      </w:r>
+    </w:p>
+    <w:p>
+      <w:pPr>
+        <w:shd w:val="clear" w:color="auto" w:fill="282C34"/>
+        <w:spacing w:after="0" w:line="285" w:lineRule="atLeast"/>
+        <w:rPr>
+          <w:rFonts w:ascii="Consolas" w:eastAsia="Times New Roman" w:hAnsi="Consolas" w:cs="Times New Roman"/>
+          <w:color w:val="BBBBBB"/>
+          <w:sz w:val="21"/>
+          <w:szCs w:val="21"/>
+          <w:lang w:eastAsia="en-IN"/>
+        </w:rPr>
+      </w:pPr>
+      <w:r>
+        <w:rPr>
+          <w:rFonts w:ascii="Consolas" w:eastAsia="Times New Roman" w:hAnsi="Consolas" w:cs="Times New Roman"/>
+          <w:color w:val="BBBBBB"/>
+          <w:sz w:val="21"/>
+          <w:szCs w:val="21"/>
+          <w:lang w:eastAsia="en-IN"/>
+        </w:rPr>
+        <w:t xml:space="preserve">          </w:t>
+      </w:r>
+      <w:r>
+        <w:rPr>
+          <w:rFonts w:ascii="Consolas" w:eastAsia="Times New Roman" w:hAnsi="Consolas" w:cs="Times New Roman"/>
+          <w:color w:val="E06C75"/>
+          <w:sz w:val="21"/>
+          <w:szCs w:val="21"/>
+          <w:lang w:eastAsia="en-IN"/>
+        </w:rPr>
+        <w:t>Environment</w:t>
+      </w:r>
+      <w:r>
+        <w:rPr>
+          <w:rFonts w:ascii="Consolas" w:eastAsia="Times New Roman" w:hAnsi="Consolas" w:cs="Times New Roman"/>
+          <w:color w:val="ABB2BF"/>
+          <w:sz w:val="21"/>
+          <w:szCs w:val="21"/>
+          <w:lang w:eastAsia="en-IN"/>
+        </w:rPr>
+        <w:t>:</w:t>
+      </w:r>
+      <w:r>
+        <w:rPr>
+          <w:rFonts w:ascii="Consolas" w:eastAsia="Times New Roman" w:hAnsi="Consolas" w:cs="Times New Roman"/>
+          <w:color w:val="BBBBBB"/>
+          <w:sz w:val="21"/>
+          <w:szCs w:val="21"/>
+          <w:lang w:eastAsia="en-IN"/>
+        </w:rPr>
+        <w:t xml:space="preserve"> </w:t>
+      </w:r>
+      <w:r>
+        <w:rPr>
+          <w:rFonts w:ascii="Consolas" w:eastAsia="Times New Roman" w:hAnsi="Consolas" w:cs="Times New Roman"/>
+          <w:color w:val="E5C07B"/>
+          <w:sz w:val="21"/>
+          <w:szCs w:val="21"/>
+          <w:lang w:eastAsia="en-IN"/>
+        </w:rPr>
+        <w:t>"Dev"</w:t>
+      </w:r>
+    </w:p>
+    <w:p>
+      <w:pPr>
+        <w:shd w:val="clear" w:color="auto" w:fill="282C34"/>
+        <w:spacing w:after="0" w:line="285" w:lineRule="atLeast"/>
+        <w:rPr>
+          <w:rFonts w:ascii="Consolas" w:eastAsia="Times New Roman" w:hAnsi="Consolas" w:cs="Times New Roman"/>
+          <w:color w:val="BBBBBB"/>
+          <w:sz w:val="21"/>
+          <w:szCs w:val="21"/>
+          <w:lang w:eastAsia="en-IN"/>
+        </w:rPr>
+      </w:pPr>
+      <w:r>
+        <w:rPr>
+          <w:rFonts w:ascii="Consolas" w:eastAsia="Times New Roman" w:hAnsi="Consolas" w:cs="Times New Roman"/>
+          <w:color w:val="BBBBBB"/>
+          <w:sz w:val="21"/>
+          <w:szCs w:val="21"/>
+          <w:lang w:eastAsia="en-IN"/>
+        </w:rPr>
+        <w:t xml:space="preserve">          </w:t>
+      </w:r>
+      <w:r>
+        <w:rPr>
+          <w:rFonts w:ascii="Consolas" w:eastAsia="Times New Roman" w:hAnsi="Consolas" w:cs="Times New Roman"/>
+          <w:color w:val="E06C75"/>
+          <w:sz w:val="21"/>
+          <w:szCs w:val="21"/>
+          <w:lang w:eastAsia="en-IN"/>
+        </w:rPr>
+        <w:t>Backup</w:t>
+      </w:r>
+      <w:r>
+        <w:rPr>
+          <w:rFonts w:ascii="Consolas" w:eastAsia="Times New Roman" w:hAnsi="Consolas" w:cs="Times New Roman"/>
+          <w:color w:val="ABB2BF"/>
+          <w:sz w:val="21"/>
+          <w:szCs w:val="21"/>
+          <w:lang w:eastAsia="en-IN"/>
+        </w:rPr>
+        <w:t>:</w:t>
+      </w:r>
+      <w:r>
+        <w:rPr>
+          <w:rFonts w:ascii="Consolas" w:eastAsia="Times New Roman" w:hAnsi="Consolas" w:cs="Times New Roman"/>
+          <w:color w:val="BBBBBB"/>
+          <w:sz w:val="21"/>
+          <w:szCs w:val="21"/>
+          <w:lang w:eastAsia="en-IN"/>
+        </w:rPr>
+        <w:t xml:space="preserve"> </w:t>
+      </w:r>
+      <w:r>
+        <w:rPr>
+          <w:rFonts w:ascii="Consolas" w:eastAsia="Times New Roman" w:hAnsi="Consolas" w:cs="Times New Roman"/>
+          <w:color w:val="E5C07B"/>
+          <w:sz w:val="21"/>
+          <w:szCs w:val="21"/>
+          <w:lang w:eastAsia="en-IN"/>
+        </w:rPr>
+        <w:t>"False"</w:t>
+      </w:r>
+    </w:p>
+    <w:p>
+      <w:pPr>
+        <w:shd w:val="clear" w:color="auto" w:fill="282C34"/>
+        <w:spacing w:after="0" w:line="285" w:lineRule="atLeast"/>
+        <w:rPr>
+          <w:rFonts w:ascii="Consolas" w:eastAsia="Times New Roman" w:hAnsi="Consolas" w:cs="Times New Roman"/>
+          <w:color w:val="BBBBBB"/>
+          <w:sz w:val="21"/>
+          <w:szCs w:val="21"/>
+          <w:lang w:eastAsia="en-IN"/>
+        </w:rPr>
+      </w:pPr>
+      <w:r>
+        <w:rPr>
+          <w:rFonts w:ascii="Consolas" w:eastAsia="Times New Roman" w:hAnsi="Consolas" w:cs="Times New Roman"/>
+          <w:color w:val="BBBBBB"/>
+          <w:sz w:val="21"/>
+          <w:szCs w:val="21"/>
+          <w:lang w:eastAsia="en-IN"/>
+        </w:rPr>
+        <w:t xml:space="preserve">          </w:t>
+      </w:r>
+      <w:r>
+        <w:rPr>
+          <w:rFonts w:ascii="Consolas" w:eastAsia="Times New Roman" w:hAnsi="Consolas" w:cs="Times New Roman"/>
+          <w:color w:val="E06C75"/>
+          <w:sz w:val="21"/>
+          <w:szCs w:val="21"/>
+          <w:lang w:eastAsia="en-IN"/>
+        </w:rPr>
+        <w:t>Client</w:t>
+      </w:r>
+      <w:r>
+        <w:rPr>
+          <w:rFonts w:ascii="Consolas" w:eastAsia="Times New Roman" w:hAnsi="Consolas" w:cs="Times New Roman"/>
+          <w:color w:val="ABB2BF"/>
+          <w:sz w:val="21"/>
+          <w:szCs w:val="21"/>
+          <w:lang w:eastAsia="en-IN"/>
+        </w:rPr>
+        <w:t>:</w:t>
+      </w:r>
+      <w:r>
+        <w:rPr>
+          <w:rFonts w:ascii="Consolas" w:eastAsia="Times New Roman" w:hAnsi="Consolas" w:cs="Times New Roman"/>
+          <w:color w:val="BBBBBB"/>
+          <w:sz w:val="21"/>
+          <w:szCs w:val="21"/>
+          <w:lang w:eastAsia="en-IN"/>
+        </w:rPr>
+        <w:t xml:space="preserve"> </w:t>
+      </w:r>
+      <w:r>
+        <w:rPr>
+          <w:rFonts w:ascii="Consolas" w:eastAsia="Times New Roman" w:hAnsi="Consolas" w:cs="Times New Roman"/>
+          <w:color w:val="E5C07B"/>
+          <w:sz w:val="21"/>
+          <w:szCs w:val="21"/>
+          <w:lang w:eastAsia="en-IN"/>
+        </w:rPr>
+        <w:t>"Mike"</w:t>
+      </w:r>
+    </w:p>
+    <w:p>
+      <w:pPr>
+        <w:shd w:val="clear" w:color="auto" w:fill="282C34"/>
+        <w:spacing w:after="0" w:line="285" w:lineRule="atLeast"/>
+        <w:rPr>
+          <w:rFonts w:ascii="Consolas" w:eastAsia="Times New Roman" w:hAnsi="Consolas" w:cs="Times New Roman"/>
+          <w:color w:val="BBBBBB"/>
+          <w:sz w:val="21"/>
+          <w:szCs w:val="21"/>
+          <w:lang w:eastAsia="en-IN"/>
+        </w:rPr>
+      </w:pPr>
+    </w:p>
+    <w:p/>
     <w:p/>
     <w:p/>
     <w:sectPr>

</xml_diff>